<commit_message>
continuação do relatório. Pontos tocados: createTables.sql, insertTables.sql e dropTables.sql; Explicação do modelo físico adotado e restrições de integridade escolhidas.
</commit_message>
<xml_diff>
--- a/1trb/docs/Relatório_Fase1_SI.docx
+++ b/1trb/docs/Relatório_Fase1_SI.docx
@@ -720,7 +720,7 @@
                 </mc:Choice>
                 <mc:Fallback>
                   <w:pict>
-                    <v:line w14:anchorId="2031A6CA" id="Straight Connector 4" o:spid="_x0000_s1026" style="position:absolute;flip:y;z-index:251659264;visibility:visible;mso-wrap-style:square;mso-width-percent:0;mso-height-percent:0;mso-wrap-distance-left:9pt;mso-wrap-distance-top:0;mso-wrap-distance-right:9pt;mso-wrap-distance-bottom:0;mso-position-horizontal:absolute;mso-position-horizontal-relative:text;mso-position-vertical:absolute;mso-position-vertical-relative:text;mso-width-percent:0;mso-height-percent:0;mso-width-relative:margin;mso-height-relative:margin" from="-59pt,8.7pt" to="311.75pt,9.35pt" o:gfxdata="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" strokecolor="#d1d1d1 [3044]"/>
+                    <v:line w14:anchorId="2C9E4E89" id="Straight Connector 4" o:spid="_x0000_s1026" style="position:absolute;flip:y;z-index:251659264;visibility:visible;mso-wrap-style:square;mso-width-percent:0;mso-height-percent:0;mso-wrap-distance-left:9pt;mso-wrap-distance-top:0;mso-wrap-distance-right:9pt;mso-wrap-distance-bottom:0;mso-position-horizontal:absolute;mso-position-horizontal-relative:text;mso-position-vertical:absolute;mso-position-vertical-relative:text;mso-width-percent:0;mso-height-percent:0;mso-width-relative:margin;mso-height-relative:margin" from="-59pt,8.7pt" to="311.75pt,9.35pt" o:gfxdata="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" strokecolor="#d1d1d1 [3044]"/>
                   </w:pict>
                 </mc:Fallback>
               </mc:AlternateContent>
@@ -808,7 +808,7 @@
           </mc:Choice>
           <mc:Fallback>
             <w:pict>
-              <v:line w14:anchorId="52BBBF56" id="Straight Connector 5" o:spid="_x0000_s1026" style="position:absolute;flip:y;z-index:251661312;visibility:visible;mso-wrap-style:square;mso-wrap-distance-left:9pt;mso-wrap-distance-top:0;mso-wrap-distance-right:9pt;mso-wrap-distance-bottom:0;mso-position-horizontal:absolute;mso-position-horizontal-relative:text;mso-position-vertical:absolute;mso-position-vertical-relative:text" from="31.2pt,10.75pt" to="401.95pt,11.4pt" o:gfxdata="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" strokecolor="#d1d1d1 [3044]"/>
+              <v:line w14:anchorId="25778F46" id="Straight Connector 5" o:spid="_x0000_s1026" style="position:absolute;flip:y;z-index:251661312;visibility:visible;mso-wrap-style:square;mso-wrap-distance-left:9pt;mso-wrap-distance-top:0;mso-wrap-distance-right:9pt;mso-wrap-distance-bottom:0;mso-position-horizontal:absolute;mso-position-horizontal-relative:text;mso-position-vertical:absolute;mso-position-vertical-relative:text" from="31.2pt,10.75pt" to="401.95pt,11.4pt" o:gfxdata="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" strokecolor="#d1d1d1 [3044]"/>
             </w:pict>
           </mc:Fallback>
         </mc:AlternateContent>
@@ -992,7 +992,7 @@
           </mc:Choice>
           <mc:Fallback>
             <w:pict>
-              <v:line w14:anchorId="416F641F" id="Straight Connector 7" o:spid="_x0000_s1026" style="position:absolute;flip:y;z-index:251665408;visibility:visible;mso-wrap-style:square;mso-wrap-distance-left:9pt;mso-wrap-distance-top:0;mso-wrap-distance-right:9pt;mso-wrap-distance-bottom:0;mso-position-horizontal:absolute;mso-position-horizontal-relative:text;mso-position-vertical:absolute;mso-position-vertical-relative:text" from="31.05pt,.65pt" to="401.8pt,1.3pt" o:gfxdata="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" strokecolor="#4a7ebb"/>
+              <v:line w14:anchorId="32D59F2D" id="Straight Connector 7" o:spid="_x0000_s1026" style="position:absolute;flip:y;z-index:251665408;visibility:visible;mso-wrap-style:square;mso-wrap-distance-left:9pt;mso-wrap-distance-top:0;mso-wrap-distance-right:9pt;mso-wrap-distance-bottom:0;mso-position-horizontal:absolute;mso-position-horizontal-relative:text;mso-position-vertical:absolute;mso-position-vertical-relative:text" from="31.05pt,.65pt" to="401.8pt,1.3pt" o:gfxdata="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" strokecolor="#4a7ebb"/>
             </w:pict>
           </mc:Fallback>
         </mc:AlternateContent>
@@ -1059,7 +1059,7 @@
           </mc:Choice>
           <mc:Fallback>
             <w:pict>
-              <v:line w14:anchorId="0A6860D2" id="Straight Connector 6" o:spid="_x0000_s1026" style="position:absolute;flip:y;z-index:251663360;visibility:visible;mso-wrap-style:square;mso-wrap-distance-left:9pt;mso-wrap-distance-top:0;mso-wrap-distance-right:9pt;mso-wrap-distance-bottom:0;mso-position-horizontal:absolute;mso-position-horizontal-relative:text;mso-position-vertical:absolute;mso-position-vertical-relative:text" from="31.05pt,7.9pt" to="401.8pt,8.55pt" o:gfxdata="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" strokecolor="#d1d1d1 [3044]"/>
+              <v:line w14:anchorId="7019F082" id="Straight Connector 6" o:spid="_x0000_s1026" style="position:absolute;flip:y;z-index:251663360;visibility:visible;mso-wrap-style:square;mso-wrap-distance-left:9pt;mso-wrap-distance-top:0;mso-wrap-distance-right:9pt;mso-wrap-distance-bottom:0;mso-position-horizontal:absolute;mso-position-horizontal-relative:text;mso-position-vertical:absolute;mso-position-vertical-relative:text" from="31.05pt,7.9pt" to="401.8pt,8.55pt" o:gfxdata="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" strokecolor="#d1d1d1 [3044]"/>
             </w:pict>
           </mc:Fallback>
         </mc:AlternateContent>
@@ -1340,21 +1340,7 @@
         <w:rPr>
           <w:lang w:val="en-US"/>
         </w:rPr>
-        <w:t xml:space="preserve"> code that allows creating the physical model, removing the physical </w:t>
-      </w:r>
-      <w:proofErr w:type="gramStart"/>
-      <w:r>
-        <w:rPr>
-          <w:lang w:val="en-US"/>
-        </w:rPr>
-        <w:t>model</w:t>
-      </w:r>
-      <w:proofErr w:type="gramEnd"/>
-      <w:r>
-        <w:rPr>
-          <w:lang w:val="en-US"/>
-        </w:rPr>
-        <w:t xml:space="preserve"> and populating the database. Functions and stored procedures were also created to manipulate the database data efficiently and intuitively.</w:t>
+        <w:t xml:space="preserve"> code that allows creating the physical model, removing the physical model and populating the database. Functions and stored procedures were also created to manipulate the database data efficiently and intuitively.</w:t>
       </w:r>
     </w:p>
     <w:p>
@@ -4761,16 +4747,7 @@
         <w:pStyle w:val="Ttulo3"/>
       </w:pPr>
       <w:r>
-        <w:t>1.</w:t>
-      </w:r>
-      <w:r>
-        <w:t>1</w:t>
-      </w:r>
-      <w:r>
-        <w:t xml:space="preserve">.1 </w:t>
-      </w:r>
-      <w:r>
-        <w:t>Modelo de Dados - Conceptual</w:t>
+        <w:t>1.1.1 Modelo de Dados - Conceptual</w:t>
       </w:r>
     </w:p>
     <w:p>
@@ -4784,16 +4761,7 @@
         <w:pStyle w:val="Ttulo3"/>
       </w:pPr>
       <w:r>
-        <w:t>1.1.</w:t>
-      </w:r>
-      <w:r>
-        <w:t>2</w:t>
-      </w:r>
-      <w:r>
-        <w:t xml:space="preserve"> </w:t>
-      </w:r>
-      <w:r>
-        <w:t>Modelo de Dados - Relacional</w:t>
+        <w:t>1.1.2 Modelo de Dados - Relacional</w:t>
       </w:r>
     </w:p>
     <w:p>
@@ -5034,16 +5002,7 @@
         <w:pStyle w:val="Ttulo2"/>
       </w:pPr>
       <w:r>
-        <w:t>2.2</w:t>
-      </w:r>
-      <w:r>
-        <w:t>.1</w:t>
-      </w:r>
-      <w:r>
-        <w:t xml:space="preserve"> Análise do problema </w:t>
-      </w:r>
-      <w:r>
-        <w:t>- Funções</w:t>
+        <w:t>2.2.1 Análise do problema - Funções</w:t>
       </w:r>
     </w:p>
     <w:p>
@@ -5113,10 +5072,7 @@
       </w:r>
       <w:proofErr w:type="spellStart"/>
       <w:r>
-        <w:t>p</w:t>
-      </w:r>
-      <w:r>
-        <w:t>ontosJogoPorJogador</w:t>
+        <w:t>pontosJogoPorJogador</w:t>
       </w:r>
       <w:proofErr w:type="spellEnd"/>
       <w:r>
@@ -5161,10 +5117,7 @@
         <w:t>2</w:t>
       </w:r>
       <w:r>
-        <w:t xml:space="preserve"> Análise do problema - </w:t>
-      </w:r>
-      <w:r>
-        <w:t>Procedimentos</w:t>
+        <w:t xml:space="preserve"> Análise do problema - Procedimentos</w:t>
       </w:r>
     </w:p>
     <w:p>
@@ -5231,16 +5184,7 @@
     <w:p/>
     <w:p>
       <w:r>
-        <w:t>É importante destacar que</w:t>
-      </w:r>
-      <w:r>
-        <w:t xml:space="preserve"> </w:t>
-      </w:r>
-      <w:r>
-        <w:t>cada procedimento foi implementado com o nível de isolamento transacional mais adequado e com um tratamento de exceções único para cada um dos casos.</w:t>
-      </w:r>
-      <w:r>
-        <w:t xml:space="preserve"> Todos eles implementados com sucesso </w:t>
+        <w:t xml:space="preserve">É importante destacar que cada procedimento foi implementado com o nível de isolamento transacional mais adequado e com um tratamento de exceções único para cada um dos casos. Todos eles implementados com sucesso </w:t>
       </w:r>
       <w:r>
         <w:t>e fornecem resultados precisos e eficientes.</w:t>
@@ -5252,16 +5196,7 @@
         <w:pStyle w:val="Ttulo2"/>
       </w:pPr>
       <w:r>
-        <w:t>2.2.</w:t>
-      </w:r>
-      <w:r>
-        <w:t>3</w:t>
-      </w:r>
-      <w:r>
-        <w:t xml:space="preserve"> Análise do problema - </w:t>
-      </w:r>
-      <w:r>
-        <w:t>Vista</w:t>
+        <w:t>2.2.3 Análise do problema - Vista</w:t>
       </w:r>
     </w:p>
     <w:p>
@@ -5283,13 +5218,7 @@
         <w:pStyle w:val="Ttulo2"/>
       </w:pPr>
       <w:r>
-        <w:t>2.2.</w:t>
-      </w:r>
-      <w:r>
-        <w:t>4</w:t>
-      </w:r>
-      <w:r>
-        <w:t xml:space="preserve"> Análise do problema - </w:t>
+        <w:t xml:space="preserve">2.2.4 Análise do problema - </w:t>
       </w:r>
       <w:proofErr w:type="spellStart"/>
       <w:r>
@@ -5328,10 +5257,7 @@
         <w:pStyle w:val="Ttulo2"/>
       </w:pPr>
       <w:r>
-        <w:t xml:space="preserve">2.2.4 Análise do problema - </w:t>
-      </w:r>
-      <w:r>
-        <w:t>Testes</w:t>
+        <w:t>2.2.4 Análise do problema - Testes</w:t>
       </w:r>
     </w:p>
     <w:p>
@@ -5398,16 +5324,7 @@
         <w:pStyle w:val="Ttulo2"/>
       </w:pPr>
       <w:r>
-        <w:t>2</w:t>
-      </w:r>
-      <w:r>
-        <w:t>.3</w:t>
-      </w:r>
-      <w:r>
-        <w:t xml:space="preserve"> </w:t>
-      </w:r>
-      <w:r>
-        <w:t>Problemas Adicionais</w:t>
+        <w:t>2.3 Problemas Adicionais</w:t>
       </w:r>
     </w:p>
     <w:p>
@@ -5457,224 +5374,192 @@
       </w:r>
       <w:bookmarkEnd w:id="16"/>
     </w:p>
+    <w:p>
+      <w:pPr>
+        <w:pStyle w:val="PargrafodaLista"/>
+        <w:ind w:left="0"/>
+      </w:pPr>
+      <w:r>
+        <w:t>A nossa proposta de solução para este projeto foi orientada para alcançar a máxima eficiência e eficácia possível na resolução dos diversos desafios colocados. Para isso, utilizamos um conjunto de boas práticas e metodologias adequadas, tendo em conta as particularidades de cada problema. Dessa forma, conseguimos desenvolver um modelo de dados robusto e coerente, que nos permitiu implementar as funcionalidades solicitadas com segurança e escalabilidade. Além disso, trabalhamos de forma colaborativa e iterativa, com foco na identificação e resolução rápida dos problemas encontrados ao longo do desenvolvimento.</w:t>
+      </w:r>
+    </w:p>
+    <w:p>
+      <w:pPr>
+        <w:pStyle w:val="PargrafodaLista"/>
+        <w:ind w:left="0"/>
+      </w:pPr>
+    </w:p>
+    <w:p>
+      <w:pPr>
+        <w:pStyle w:val="Ttulo2"/>
+      </w:pPr>
+      <w:bookmarkStart w:id="17" w:name="_Toc417484106"/>
+      <w:r>
+        <w:t xml:space="preserve">3.1 </w:t>
+      </w:r>
+      <w:bookmarkEnd w:id="17"/>
+      <w:r>
+        <w:t>Modelo de Dados – Modelo Físico</w:t>
+      </w:r>
+      <w:r>
+        <w:t xml:space="preserve"> </w:t>
+      </w:r>
+    </w:p>
+    <w:p>
+      <w:pPr>
+        <w:pStyle w:val="Ttulo3"/>
+      </w:pPr>
+      <w:r>
+        <w:t>3.1.1 Criação - createTables.sql</w:t>
+      </w:r>
+    </w:p>
+    <w:p>
+      <w:r>
+        <w:t>O modelo físico adotado é composto por diversas tabelas que representam as diferentes entidades e relações presentes no sistema. A tabela "Jogador" armazena informações dos jogadores, como email, nome de usuário, estado e região. A tabela "Região" guarda as informações das regiões do jogo. A tabela "Jogo" armazena as informações dos jogos, incluindo o ID do jogo, o nome e a URL do jogo.</w:t>
+      </w:r>
+    </w:p>
     <w:p/>
     <w:p>
       <w:r>
-        <w:t>A nossa solução é apresentada neste capítulo. A solução consiste em grandes ideias, desenvolvidas e testadas.</w:t>
+        <w:t>A tabela "Compra" regista todas as compras realizadas pelos jogadores, armazenando o ID do jogador, o ID do jogo, o preço e a data da compra. A tabela "Partida" armazena informações sobre cada partida, como o ID do jogo, a data de início, a data de fim, a região da partida, entre outras. As tabelas "</w:t>
+      </w:r>
+      <w:proofErr w:type="spellStart"/>
+      <w:r>
+        <w:t>Partida_normal</w:t>
+      </w:r>
+      <w:proofErr w:type="spellEnd"/>
+      <w:r>
+        <w:t>" e "</w:t>
+      </w:r>
+      <w:proofErr w:type="spellStart"/>
+      <w:r>
+        <w:t>Partida_multijogador</w:t>
+      </w:r>
+      <w:proofErr w:type="spellEnd"/>
+      <w:r>
+        <w:t>" representam diferentes tipos de partidas e suas características específicas.</w:t>
+      </w:r>
+    </w:p>
+    <w:p/>
+    <w:p>
+      <w:r>
+        <w:t>A tabela "Pontuação" armazena informações sobre as pontuações de cada jogador em cada partida, incluindo o ID da partida, o ID do jogador e a pontuação. A tabela "</w:t>
+      </w:r>
+      <w:proofErr w:type="spellStart"/>
+      <w:r>
+        <w:t>Cracha</w:t>
+      </w:r>
+      <w:proofErr w:type="spellEnd"/>
+      <w:r>
+        <w:t>" armazena informações dos crachás do jogo, incluindo o ID do jogo, o nome, a pontuação e a URL da imagem do crachá. A tabela "</w:t>
+      </w:r>
+      <w:proofErr w:type="spellStart"/>
+      <w:r>
+        <w:t>Crachas_jogador</w:t>
+      </w:r>
+      <w:proofErr w:type="spellEnd"/>
+      <w:r>
+        <w:t>" relaciona os crachás aos jogadores que os possuem.</w:t>
+      </w:r>
+    </w:p>
+    <w:p/>
+    <w:p>
+      <w:r>
+        <w:t>A tabela "Amizade" representa as amizades entre os jogadores. A tabela "Conversa" armazena informações sobre cada conversa entre os jogadores, enquanto a tabela "</w:t>
+      </w:r>
+      <w:proofErr w:type="spellStart"/>
+      <w:r>
+        <w:t>Conversa_jogador</w:t>
+      </w:r>
+      <w:proofErr w:type="spellEnd"/>
+      <w:r>
+        <w:t>" relaciona os jogadores presentes em cada conversa. A tabela "Mensagem" armazena as mensagens trocadas entre os jogadores de cada conversa.</w:t>
+      </w:r>
+    </w:p>
+    <w:p/>
+    <w:p>
+      <w:r>
+        <w:lastRenderedPageBreak/>
+        <w:t>Por fim, as tabelas "</w:t>
+      </w:r>
+      <w:proofErr w:type="spellStart"/>
+      <w:r>
+        <w:t>Estatisticas_jogador</w:t>
+      </w:r>
+      <w:proofErr w:type="spellEnd"/>
+      <w:r>
+        <w:t>" e "</w:t>
+      </w:r>
+      <w:proofErr w:type="spellStart"/>
+      <w:r>
+        <w:t>Estatisticas_jogo</w:t>
+      </w:r>
+      <w:proofErr w:type="spellEnd"/>
+      <w:r>
+        <w:t xml:space="preserve">" armazenam informações estatísticas sobre os jogadores e os jogos, </w:t>
+      </w:r>
+      <w:proofErr w:type="spellStart"/>
+      <w:r>
+        <w:t>respectivamente</w:t>
+      </w:r>
+      <w:proofErr w:type="spellEnd"/>
+      <w:r>
+        <w:t>. O modelo físico escolhido foi projetado para garantir a integridade dos dados, minimizar a redundância e otimizar o desempenho do sistema. Além disso, ele permite a criação de consultas complexas para análise dos dados.</w:t>
+      </w:r>
+    </w:p>
+    <w:p/>
+    <w:p>
+      <w:pPr>
+        <w:pStyle w:val="Ttulo3"/>
+      </w:pPr>
+      <w:bookmarkStart w:id="18" w:name="_Toc417484107"/>
+      <w:r>
+        <w:t>3.1.</w:t>
+      </w:r>
+      <w:r>
+        <w:t>2</w:t>
       </w:r>
       <w:r>
         <w:t xml:space="preserve"> </w:t>
       </w:r>
-      <w:r>
-        <w:t>Exemplo de i</w:t>
-      </w:r>
-      <w:r>
-        <w:t>n</w:t>
-      </w:r>
-      <w:r>
-        <w:t>dentação do segundo parágrafo.</w:t>
+      <w:bookmarkEnd w:id="18"/>
+      <w:r>
+        <w:t>Restrições de Integridade</w:t>
       </w:r>
     </w:p>
     <w:p>
       <w:pPr>
         <w:pStyle w:val="PargrafodaLista"/>
-      </w:pPr>
-    </w:p>
-    <w:p>
-      <w:pPr>
-        <w:pStyle w:val="Ttulo2"/>
-      </w:pPr>
-      <w:bookmarkStart w:id="17" w:name="_Toc417484106"/>
-      <w:r>
-        <w:t xml:space="preserve">3.1 </w:t>
-      </w:r>
-      <w:r>
-        <w:t>Nome da primeira secç</w:t>
-      </w:r>
-      <w:r>
-        <w:t>ão deste capítulo</w:t>
-      </w:r>
-      <w:bookmarkEnd w:id="17"/>
-    </w:p>
-    <w:p>
-      <w:r>
-        <w:t>Texto da secção. Seguem-se exemplos de vários parágrafos.</w:t>
+        <w:ind w:left="0"/>
+      </w:pPr>
+      <w:r>
+        <w:t>O modelo físico adotado inclui diversas restrições de integridade para garantir a consistência dos dados e evitar inconsistências ou informações inválidas na base de dados. Algumas das restrições incluem:</w:t>
       </w:r>
     </w:p>
     <w:p>
       <w:pPr>
         <w:pStyle w:val="PargrafodaLista"/>
-      </w:pPr>
-    </w:p>
-    <w:p>
-      <w:r>
-        <w:t>Esta unidade curricular funciona no semestre de Verão de cada ano lectivo. Nos casos de impedimento</w:t>
-      </w:r>
-      <w:r>
-        <w:t xml:space="preserve"> </w:t>
-      </w:r>
-      <w:r>
-        <w:t>prolongado justificado (designadamente por doença ou por motivos profissionais no caso dos</w:t>
-      </w:r>
-      <w:r>
-        <w:t xml:space="preserve"> </w:t>
-      </w:r>
-      <w:r>
-        <w:t>trabalhadores-estudantes), poderá ser prolongada, havendo lugar à elaboração de outro relatório de progresso</w:t>
-      </w:r>
-      <w:r>
-        <w:t xml:space="preserve"> </w:t>
-      </w:r>
-      <w:r>
-        <w:t>e a nova inscrição se o prolongamento for além do período de época especial desse semestre. A entrega da</w:t>
-      </w:r>
-      <w:r>
-        <w:t xml:space="preserve"> </w:t>
-      </w:r>
-      <w:r>
-        <w:t>justificação e a sua apreciação deverão ocorrer antes do final do prazo est</w:t>
-      </w:r>
-      <w:r>
-        <w:t>abelecido para a entrega final.</w:t>
-      </w:r>
-    </w:p>
-    <w:p>
-      <w:pPr>
-        <w:pStyle w:val="PargrafodaLista"/>
-      </w:pPr>
-    </w:p>
-    <w:p>
-      <w:r>
-        <w:t>O estudante só poderá frequentar Projecto e Seminário se, em conjunto com as restantes unidades</w:t>
-      </w:r>
-      <w:r>
-        <w:t xml:space="preserve"> </w:t>
-      </w:r>
-      <w:r>
-        <w:t>curriculares em que se inscreve nesse semestre isso corresponder, no máximo, a 42 créditos ECTS, tendo</w:t>
-      </w:r>
-      <w:r>
-        <w:t xml:space="preserve"> </w:t>
-      </w:r>
-      <w:r>
-        <w:t>acumulado, pelo menos, 138 créditos. No caso de estudantes em regime de tempo parcial, o valor máximo</w:t>
-      </w:r>
-      <w:r>
-        <w:t xml:space="preserve"> </w:t>
-      </w:r>
-      <w:r>
-        <w:t>está limitado a 30 créditos no ano lectivo. Não são admitidas inscrições co</w:t>
-      </w:r>
-      <w:r>
-        <w:t>mo unidade curricular isolada.</w:t>
-      </w:r>
-    </w:p>
-    <w:p>
-      <w:pPr>
-        <w:pStyle w:val="PargrafodaLista"/>
-      </w:pPr>
-    </w:p>
-    <w:p>
-      <w:r>
-        <w:t>Anualmente é divulgada a lista de ideias para projectos e respectivos orientadores. Os estudantes poderão</w:t>
-      </w:r>
-      <w:r>
-        <w:t xml:space="preserve"> </w:t>
-      </w:r>
-      <w:r>
-        <w:t>propor outras ideias identificando os orientadores. A escolha da ideia de projecto é feita no período de</w:t>
-      </w:r>
-      <w:r>
-        <w:t xml:space="preserve"> </w:t>
-      </w:r>
-      <w:r>
-        <w:t>interrupção lectiva após o semestre de Inverno. As propostas de projecto são registadas no início do período</w:t>
-      </w:r>
-      <w:r>
-        <w:t xml:space="preserve"> </w:t>
-      </w:r>
-      <w:r>
-        <w:t>lectivo do semestre de Verão, verificado que os estudantes reúnem as condições de frequência.</w:t>
-      </w:r>
-    </w:p>
-    <w:p/>
-    <w:p>
-      <w:r>
-        <w:t>O projecto deve ser realizado em grupo de dois estudantes (excepcionalmente um ou três). Cada elemento do</w:t>
-      </w:r>
-      <w:r>
-        <w:t xml:space="preserve"> </w:t>
-      </w:r>
-      <w:r>
-        <w:t>grupo tem tarefas específicas pelas quais é responsável. Esta situação deve ficar clara desde o início do</w:t>
-      </w:r>
-      <w:r>
-        <w:t xml:space="preserve"> projecto.</w:t>
-      </w:r>
-    </w:p>
-    <w:p/>
-    <w:p>
-      <w:r>
-        <w:t>A orientação dos projectos é feita por docentes da área departamental onde o curso está ancorado ou por</w:t>
-      </w:r>
-      <w:r>
-        <w:t xml:space="preserve"> </w:t>
-      </w:r>
-      <w:r>
-        <w:t>especialistas externos, podendo haver co-orientadores, mas sendo obrigatória a co-orientação por docente da</w:t>
-      </w:r>
-      <w:r>
-        <w:t xml:space="preserve"> </w:t>
-      </w:r>
-      <w:r>
-        <w:t>área departamental no caso de orientação externa. O desenvolvimento do projecto é acompanhado de</w:t>
-      </w:r>
-      <w:r>
-        <w:t xml:space="preserve"> </w:t>
-      </w:r>
-      <w:r>
-        <w:t>reuniões periódicas do orientador (e/ou co-</w:t>
-      </w:r>
-      <w:r>
-        <w:lastRenderedPageBreak/>
-        <w:t>orientadores) com o grupo. A informação referente ao projecto é</w:t>
-      </w:r>
-      <w:r>
-        <w:t xml:space="preserve"> </w:t>
-      </w:r>
-      <w:r>
-        <w:t>mantida em formato electrónico em local acessível pelos elementos do grupo, pelos orientadores e pelos</w:t>
-      </w:r>
-      <w:r>
-        <w:t xml:space="preserve"> </w:t>
-      </w:r>
-      <w:r>
-        <w:t>doc</w:t>
-      </w:r>
-      <w:r>
-        <w:t>entes de Projecto e Seminário.</w:t>
-      </w:r>
-    </w:p>
-    <w:p>
-      <w:pPr>
-        <w:pStyle w:val="PargrafodaLista"/>
-      </w:pPr>
-    </w:p>
-    <w:p>
-      <w:r>
-        <w:t xml:space="preserve">A avaliação de Projecto e Seminário envolve: </w:t>
-      </w:r>
+        <w:ind w:left="0"/>
+      </w:pPr>
     </w:p>
     <w:p>
       <w:pPr>
         <w:pStyle w:val="PargrafodaLista"/>
         <w:numPr>
           <w:ilvl w:val="0"/>
-          <w:numId w:val="5"/>
+          <w:numId w:val="7"/>
         </w:numPr>
       </w:pPr>
       <w:r>
-        <w:t xml:space="preserve">proposta do projecto; </w:t>
+        <w:t>Restrição UNIQUE nas colunas "email" e "</w:t>
+      </w:r>
+      <w:proofErr w:type="spellStart"/>
+      <w:r>
+        <w:t>username</w:t>
+      </w:r>
+      <w:proofErr w:type="spellEnd"/>
+      <w:r>
+        <w:t>" da tabela "Jogador", garantindo que nenhum jogador possa utilizar o mesmo e-mail ou nome de usuário;</w:t>
       </w:r>
     </w:p>
     <w:p>
@@ -5682,11 +5567,11 @@
         <w:pStyle w:val="PargrafodaLista"/>
         <w:numPr>
           <w:ilvl w:val="0"/>
-          <w:numId w:val="5"/>
+          <w:numId w:val="7"/>
         </w:numPr>
       </w:pPr>
       <w:r>
-        <w:t xml:space="preserve">relatório de progresso; </w:t>
+        <w:t>Restrição CHECK na coluna "estado" da tabela "Jogador", permite apenas valores específicos ("Ativo", "Inativo" ou "Banido");</w:t>
       </w:r>
     </w:p>
     <w:p>
@@ -5694,11 +5579,59 @@
         <w:pStyle w:val="PargrafodaLista"/>
         <w:numPr>
           <w:ilvl w:val="0"/>
-          <w:numId w:val="5"/>
+          <w:numId w:val="7"/>
         </w:numPr>
       </w:pPr>
       <w:r>
-        <w:t xml:space="preserve">apresentação individual; </w:t>
+        <w:t>Restrição FOREIGN KEY nas tabelas "Compra", "Partida", "</w:t>
+      </w:r>
+      <w:proofErr w:type="spellStart"/>
+      <w:r>
+        <w:t>Partida_normal</w:t>
+      </w:r>
+      <w:proofErr w:type="spellEnd"/>
+      <w:r>
+        <w:t>", "</w:t>
+      </w:r>
+      <w:proofErr w:type="spellStart"/>
+      <w:r>
+        <w:t>Partida_multijogador</w:t>
+      </w:r>
+      <w:proofErr w:type="spellEnd"/>
+      <w:r>
+        <w:t>", "Pontuação", "</w:t>
+      </w:r>
+      <w:proofErr w:type="spellStart"/>
+      <w:r>
+        <w:t>Cracha_jogador</w:t>
+      </w:r>
+      <w:proofErr w:type="spellEnd"/>
+      <w:r>
+        <w:t>", "Amizade", "</w:t>
+      </w:r>
+      <w:proofErr w:type="spellStart"/>
+      <w:r>
+        <w:t>Conversa_jogador</w:t>
+      </w:r>
+      <w:proofErr w:type="spellEnd"/>
+      <w:r>
+        <w:t>", "Mensagem", "</w:t>
+      </w:r>
+      <w:proofErr w:type="spellStart"/>
+      <w:r>
+        <w:t>Estatisticas_jogador</w:t>
+      </w:r>
+      <w:proofErr w:type="spellEnd"/>
+      <w:r>
+        <w:t>" e "</w:t>
+      </w:r>
+      <w:proofErr w:type="spellStart"/>
+      <w:r>
+        <w:t>Estatisticas_jogo</w:t>
+      </w:r>
+      <w:proofErr w:type="spellEnd"/>
+      <w:r>
+        <w:t>", garantindo que as referências a outras tabelas sejam válidas;</w:t>
       </w:r>
     </w:p>
     <w:p>
@@ -5706,11 +5639,19 @@
         <w:pStyle w:val="PargrafodaLista"/>
         <w:numPr>
           <w:ilvl w:val="0"/>
-          <w:numId w:val="5"/>
+          <w:numId w:val="7"/>
         </w:numPr>
       </w:pPr>
       <w:r>
-        <w:t xml:space="preserve">cartaz e versão beta do projecto; </w:t>
+        <w:t>Restrição CHECK na coluna "estado" da tabela "</w:t>
+      </w:r>
+      <w:proofErr w:type="spellStart"/>
+      <w:r>
+        <w:t>Partida_multijogador</w:t>
+      </w:r>
+      <w:proofErr w:type="spellEnd"/>
+      <w:r>
+        <w:t>", permitindo apenas valores específicos ("Por iniciar", "A aguardar jogadores", "Em curso" ou "Terminada");</w:t>
       </w:r>
     </w:p>
     <w:p>
@@ -5718,426 +5659,222 @@
         <w:pStyle w:val="PargrafodaLista"/>
         <w:numPr>
           <w:ilvl w:val="0"/>
-          <w:numId w:val="5"/>
+          <w:numId w:val="7"/>
         </w:numPr>
       </w:pPr>
       <w:r>
-        <w:t>relatório de projecto e discussão pública final.</w:t>
-      </w:r>
-    </w:p>
-    <w:p/>
-    <w:p>
-      <w:r>
-        <w:t>A avaliação incide sobre o trabalho planeado e desenvolvido pelos estudantes, com constrições de tempo e prazos</w:t>
+        <w:t>Restrição CHECK na coluna "</w:t>
+      </w:r>
+      <w:proofErr w:type="spellStart"/>
+      <w:r>
+        <w:t>grau_dificuldade</w:t>
+      </w:r>
+      <w:proofErr w:type="spellEnd"/>
+      <w:r>
+        <w:t>" da tabela "</w:t>
+      </w:r>
+      <w:proofErr w:type="spellStart"/>
+      <w:r>
+        <w:t>Partida_normal</w:t>
+      </w:r>
+      <w:proofErr w:type="spellEnd"/>
+      <w:r>
+        <w:t>", permite apenas valores de 1 a 3;</w:t>
+      </w:r>
+    </w:p>
+    <w:p>
+      <w:pPr>
+        <w:pStyle w:val="PargrafodaLista"/>
+        <w:numPr>
+          <w:ilvl w:val="0"/>
+          <w:numId w:val="7"/>
+        </w:numPr>
+      </w:pPr>
+      <w:r>
+        <w:t>Restrição CHECK na coluna "</w:t>
+      </w:r>
+      <w:proofErr w:type="spellStart"/>
+      <w:r>
+        <w:t>data_fim</w:t>
+      </w:r>
+      <w:proofErr w:type="spellEnd"/>
+      <w:r>
+        <w:t>" da tabela "Partida", garante que a data de término da partida não seja anterior à data de início;</w:t>
+      </w:r>
+    </w:p>
+    <w:p>
+      <w:pPr>
+        <w:pStyle w:val="PargrafodaLista"/>
+        <w:numPr>
+          <w:ilvl w:val="0"/>
+          <w:numId w:val="7"/>
+        </w:numPr>
+      </w:pPr>
+      <w:r>
+        <w:t>Restrição PRIMARY KEY nas tabelas "Jogador", "</w:t>
+      </w:r>
+      <w:proofErr w:type="spellStart"/>
+      <w:r>
+        <w:t>Regiao</w:t>
+      </w:r>
+      <w:proofErr w:type="spellEnd"/>
+      <w:r>
+        <w:t>", "Jogo", "Compra", "Partida", "</w:t>
+      </w:r>
+      <w:proofErr w:type="spellStart"/>
+      <w:r>
+        <w:t>Partida_normal</w:t>
+      </w:r>
+      <w:proofErr w:type="spellEnd"/>
+      <w:r>
+        <w:t>", "</w:t>
+      </w:r>
+      <w:proofErr w:type="spellStart"/>
+      <w:r>
+        <w:t>Partida_multijogador</w:t>
+      </w:r>
+      <w:proofErr w:type="spellEnd"/>
+      <w:r>
+        <w:t>", "</w:t>
+      </w:r>
+      <w:proofErr w:type="spellStart"/>
+      <w:r>
+        <w:t>Pontuacao</w:t>
+      </w:r>
+      <w:proofErr w:type="spellEnd"/>
+      <w:r>
+        <w:t>", "</w:t>
+      </w:r>
+      <w:proofErr w:type="spellStart"/>
+      <w:r>
+        <w:t>Cracha</w:t>
+      </w:r>
+      <w:proofErr w:type="spellEnd"/>
+      <w:r>
+        <w:t>", "</w:t>
+      </w:r>
+      <w:proofErr w:type="spellStart"/>
+      <w:r>
+        <w:t>Crachas_jogador</w:t>
+      </w:r>
+      <w:proofErr w:type="spellEnd"/>
+      <w:r>
+        <w:t>", "Amizade", "Conversa", "</w:t>
+      </w:r>
+      <w:proofErr w:type="spellStart"/>
+      <w:r>
+        <w:t>Conversa_jogador</w:t>
+      </w:r>
+      <w:proofErr w:type="spellEnd"/>
+      <w:r>
+        <w:t>", "Mensagem", "</w:t>
+      </w:r>
+      <w:proofErr w:type="spellStart"/>
+      <w:r>
+        <w:t>Estatisticas_jogador</w:t>
+      </w:r>
+      <w:proofErr w:type="spellEnd"/>
+      <w:r>
+        <w:t>" e "</w:t>
+      </w:r>
+      <w:proofErr w:type="spellStart"/>
+      <w:r>
+        <w:t>Estatisticas_jogo</w:t>
+      </w:r>
+      <w:proofErr w:type="spellEnd"/>
+      <w:r>
+        <w:t>", garante que cada inserção numa dada tabela tenha um identificador exclusivo;</w:t>
+      </w:r>
+    </w:p>
+    <w:p>
+      <w:pPr>
+        <w:pStyle w:val="PargrafodaLista"/>
+        <w:numPr>
+          <w:ilvl w:val="0"/>
+          <w:numId w:val="7"/>
+        </w:numPr>
+      </w:pPr>
+      <w:r>
+        <w:t>Restrição FOREIGN KEY nas tabelas "Compra", "Partida", "</w:t>
+      </w:r>
+      <w:proofErr w:type="spellStart"/>
+      <w:r>
+        <w:t>Pontuacao</w:t>
+      </w:r>
+      <w:proofErr w:type="spellEnd"/>
+      <w:r>
+        <w:t>", "</w:t>
+      </w:r>
+      <w:proofErr w:type="spellStart"/>
+      <w:r>
+        <w:t>Crachas_jogador</w:t>
+      </w:r>
+      <w:proofErr w:type="spellEnd"/>
+      <w:r>
+        <w:t>", "</w:t>
+      </w:r>
+      <w:proofErr w:type="spellStart"/>
+      <w:r>
+        <w:t>Conversa_jogador</w:t>
+      </w:r>
+      <w:proofErr w:type="spellEnd"/>
+      <w:r>
+        <w:t>", "Mensagem", "</w:t>
+      </w:r>
+      <w:proofErr w:type="spellStart"/>
+      <w:r>
+        <w:t>Estatisticas_jogador</w:t>
+      </w:r>
+      <w:proofErr w:type="spellEnd"/>
+      <w:r>
+        <w:t>" e "</w:t>
+      </w:r>
+      <w:proofErr w:type="spellStart"/>
+      <w:r>
+        <w:t>Estatisticas_jogo</w:t>
+      </w:r>
+      <w:proofErr w:type="spellEnd"/>
+      <w:r>
+        <w:t>", garante que as referências a outras tabelas sejam válidas.</w:t>
+      </w:r>
+    </w:p>
+    <w:p>
+      <w:pPr>
+        <w:pStyle w:val="PargrafodaLista"/>
+      </w:pPr>
+    </w:p>
+    <w:p>
+      <w:pPr>
+        <w:ind w:left="360"/>
+      </w:pPr>
+      <w:r>
+        <w:lastRenderedPageBreak/>
+        <w:t>Essas restrições ajudam a garantir a integridade dos dados e a consistência do modelo físico adotado.</w:t>
+      </w:r>
+    </w:p>
+    <w:p>
+      <w:pPr>
+        <w:pStyle w:val="PargrafodaLista"/>
+      </w:pPr>
+    </w:p>
+    <w:p>
+      <w:pPr>
+        <w:pStyle w:val="Ttulo3"/>
+      </w:pPr>
+      <w:bookmarkStart w:id="19" w:name="_Toc417484110"/>
+      <w:r>
+        <w:t>3.1.</w:t>
+      </w:r>
+      <w:r>
+        <w:t>3</w:t>
       </w:r>
       <w:r>
         <w:t xml:space="preserve"> </w:t>
       </w:r>
-      <w:r>
-        <w:t>previamente estabelecidos. Se durante a realização do projecto for considerado que este está em risco,</w:t>
-      </w:r>
-      <w:r>
-        <w:t xml:space="preserve"> </w:t>
-      </w:r>
-      <w:r>
-        <w:t>ouvidos os estudantes envolvidos, o orientador e o docente da unidade curricular decidem se o projecto</w:t>
-      </w:r>
-      <w:r>
-        <w:t xml:space="preserve"> </w:t>
-      </w:r>
-      <w:r>
-        <w:t>continua. Em caso de desistência do estudante, esta deve ser comunicada ao orientador do projecto e ao</w:t>
-      </w:r>
-      <w:r>
-        <w:t xml:space="preserve"> </w:t>
-      </w:r>
-      <w:r>
-        <w:t>regente da unidade curricular.</w:t>
-      </w:r>
-    </w:p>
-    <w:p>
-      <w:pPr>
-        <w:pStyle w:val="PargrafodaLista"/>
-      </w:pPr>
-    </w:p>
-    <w:p>
-      <w:pPr>
-        <w:pStyle w:val="Ttulo2"/>
-      </w:pPr>
-      <w:bookmarkStart w:id="18" w:name="_Toc417484107"/>
-      <w:r>
-        <w:t xml:space="preserve">3.2 </w:t>
-      </w:r>
-      <w:r>
-        <w:t>A segunda secç</w:t>
-      </w:r>
-      <w:r>
-        <w:t>ão deste capítulo</w:t>
-      </w:r>
-      <w:bookmarkEnd w:id="18"/>
-    </w:p>
-    <w:p>
-      <w:r>
-        <w:t>Na segunda secção deste capítulo, vamos abordar o enquadramento, o contexto e as funcionalidades.</w:t>
-      </w:r>
-    </w:p>
-    <w:p>
-      <w:pPr>
-        <w:pStyle w:val="PargrafodaLista"/>
-      </w:pPr>
-    </w:p>
-    <w:p>
-      <w:pPr>
-        <w:pStyle w:val="Ttulo3"/>
-      </w:pPr>
-      <w:bookmarkStart w:id="19" w:name="_Toc417484108"/>
-      <w:r>
-        <w:t xml:space="preserve">3.2.1 </w:t>
-      </w:r>
-      <w:r>
-        <w:t>A primeira sub-sec</w:t>
-      </w:r>
-      <w:r>
-        <w:t>ção desta secção</w:t>
-      </w:r>
       <w:bookmarkEnd w:id="19"/>
-    </w:p>
-    <w:p>
-      <w:r>
-        <w:t>As sub-secções são úteis para mostrar determinados conteúdos de forma</w:t>
-      </w:r>
-      <w:r>
-        <w:t xml:space="preserve"> </w:t>
-      </w:r>
-      <w:r>
-        <w:t xml:space="preserve">organizada. Contudo, o seu uso excessivo também </w:t>
-      </w:r>
-      <w:r>
-        <w:t xml:space="preserve">não contribui para a facilidade </w:t>
-      </w:r>
-      <w:r>
-        <w:t>de leitura do documento.</w:t>
-      </w:r>
-    </w:p>
-    <w:p>
-      <w:pPr>
-        <w:pStyle w:val="PargrafodaLista"/>
-      </w:pPr>
-    </w:p>
-    <w:p>
-      <w:pPr>
-        <w:pStyle w:val="Ttulo3"/>
-      </w:pPr>
-      <w:bookmarkStart w:id="20" w:name="_Toc417484109"/>
-      <w:r>
-        <w:t xml:space="preserve">3.2.2 </w:t>
-      </w:r>
-      <w:r>
-        <w:t>A segunda sub-sec</w:t>
-      </w:r>
-      <w:r>
-        <w:t>ção desta secção</w:t>
-      </w:r>
-      <w:bookmarkEnd w:id="20"/>
-    </w:p>
-    <w:p>
-      <w:r>
-        <w:t>Esta é a segunda sub-secção desta secção, a qual termina aqui.</w:t>
-      </w:r>
-    </w:p>
-    <w:p>
-      <w:pPr>
-        <w:pStyle w:val="PargrafodaLista"/>
-      </w:pPr>
-    </w:p>
-    <w:p>
-      <w:pPr>
-        <w:pStyle w:val="Ttulo2"/>
-      </w:pPr>
-      <w:bookmarkStart w:id="21" w:name="_Toc417484110"/>
-      <w:r>
-        <w:t xml:space="preserve">3.3 </w:t>
-      </w:r>
-      <w:r>
-        <w:t>Descrição det</w:t>
-      </w:r>
-      <w:r>
-        <w:t>alhada da solução</w:t>
-      </w:r>
-      <w:bookmarkEnd w:id="21"/>
-    </w:p>
-    <w:p>
-      <w:r>
-        <w:t>A solução proposta assenta nas seguinte</w:t>
-      </w:r>
-      <w:r>
-        <w:t>s ideias. O A</w:t>
-      </w:r>
-      <w:r>
-        <w:t>lgoritmo 1</w:t>
-      </w:r>
-      <w:r>
-        <w:t xml:space="preserve"> </w:t>
-      </w:r>
-      <w:r>
-        <w:t>apresenta as acções de pesquisa de um</w:t>
-      </w:r>
-      <w:r>
-        <w:t xml:space="preserve"> elemento E sobre um grafo G</w:t>
-      </w:r>
-      <w:r>
-        <w:t>.</w:t>
-      </w:r>
-    </w:p>
-    <w:p/>
-    <w:p/>
-    <w:p>
-      <w:pPr>
-        <w:pBdr>
-          <w:bottom w:val="single" w:sz="6" w:space="1" w:color="auto"/>
-        </w:pBdr>
-      </w:pPr>
-    </w:p>
-    <w:p>
-      <w:pPr>
-        <w:pBdr>
-          <w:bottom w:val="single" w:sz="12" w:space="1" w:color="auto"/>
-        </w:pBdr>
-        <w:rPr>
-          <w:b/>
-        </w:rPr>
-      </w:pPr>
-    </w:p>
-    <w:p>
-      <w:pPr>
-        <w:pBdr>
-          <w:bottom w:val="single" w:sz="6" w:space="1" w:color="auto"/>
-        </w:pBdr>
-      </w:pPr>
-      <w:r>
-        <w:rPr>
-          <w:b/>
-        </w:rPr>
-        <w:t>Algoritmo 1</w:t>
-      </w:r>
-      <w:r>
-        <w:t>- Algoritmo de pesquisa em grafo</w:t>
-      </w:r>
-    </w:p>
-    <w:p>
-      <w:r>
-        <w:rPr>
-          <w:b/>
-        </w:rPr>
-        <w:t>Dados:</w:t>
-      </w:r>
-      <w:r>
-        <w:t xml:space="preserve"> Grafo G, Elemento E</w:t>
-      </w:r>
-    </w:p>
-    <w:p>
-      <w:r>
-        <w:rPr>
-          <w:b/>
-        </w:rPr>
-        <w:t>Resultado:</w:t>
-      </w:r>
-      <w:r>
-        <w:t xml:space="preserve"> Localização de E em G</w:t>
-      </w:r>
-    </w:p>
-    <w:p>
-      <w:pPr>
-        <w:pStyle w:val="PargrafodaLista"/>
-      </w:pPr>
-      <w:r>
-        <w:t>1</w:t>
-      </w:r>
-      <w:r>
-        <w:t xml:space="preserve"> P</w:t>
-      </w:r>
-      <w:r>
-        <w:t>ara todos os vértices v em G</w:t>
-      </w:r>
-    </w:p>
-    <w:p>
-      <w:pPr>
-        <w:pStyle w:val="PargrafodaLista"/>
-      </w:pPr>
-      <w:r>
-        <w:t>2.</w:t>
-      </w:r>
-      <w:r>
-        <w:t>Pesq</w:t>
-      </w:r>
-      <w:r>
-        <w:t>uisar e obter a localização de E</w:t>
-      </w:r>
-    </w:p>
-    <w:p>
-      <w:pPr>
-        <w:pStyle w:val="PargrafodaLista"/>
-      </w:pPr>
-      <w:r>
-        <w:tab/>
-      </w:r>
-      <w:r>
-        <w:t>(a) Iniciar a lista de pontos,P</w:t>
-      </w:r>
-    </w:p>
-    <w:p>
-      <w:pPr>
-        <w:pStyle w:val="PargrafodaLista"/>
-      </w:pPr>
-      <w:r>
-        <w:tab/>
-      </w:r>
-      <w:r>
-        <w:t>(b) Ordenar P</w:t>
-      </w:r>
-    </w:p>
-    <w:p>
-      <w:pPr>
-        <w:pBdr>
-          <w:bottom w:val="single" w:sz="6" w:space="1" w:color="auto"/>
-        </w:pBdr>
-      </w:pPr>
-    </w:p>
-    <w:p/>
-    <w:p/>
-    <w:p>
-      <w:r>
-        <w:t>Nalgumas situações, é necessário apresentar alguns troços de código que ilustrem determinados aspectos relevantes da implementação.</w:t>
-      </w:r>
-    </w:p>
-    <w:p/>
-    <w:p>
-      <w:pPr>
-        <w:rPr>
-          <w:rFonts w:ascii="Courier New" w:hAnsi="Courier New" w:cs="Courier New"/>
-          <w:b/>
-          <w:sz w:val="18"/>
-          <w:lang w:val="en-US"/>
-        </w:rPr>
-      </w:pPr>
-      <w:r>
-        <w:rPr>
-          <w:rFonts w:ascii="Courier New" w:hAnsi="Courier New" w:cs="Courier New"/>
-          <w:b/>
-          <w:sz w:val="18"/>
-          <w:lang w:val="en-US"/>
-        </w:rPr>
-        <w:t xml:space="preserve">namespace </w:t>
-      </w:r>
-      <w:proofErr w:type="spellStart"/>
-      <w:proofErr w:type="gramStart"/>
-      <w:r>
-        <w:rPr>
-          <w:rFonts w:ascii="Courier New" w:hAnsi="Courier New" w:cs="Courier New"/>
-          <w:b/>
-          <w:sz w:val="18"/>
-          <w:lang w:val="en-US"/>
-        </w:rPr>
-        <w:t>ps</w:t>
-      </w:r>
-      <w:proofErr w:type="spellEnd"/>
-      <w:r>
-        <w:rPr>
-          <w:rFonts w:ascii="Courier New" w:hAnsi="Courier New" w:cs="Courier New"/>
-          <w:b/>
-          <w:sz w:val="18"/>
-          <w:lang w:val="en-US"/>
-        </w:rPr>
-        <w:t>;</w:t>
-      </w:r>
-      <w:proofErr w:type="gramEnd"/>
-    </w:p>
-    <w:p>
-      <w:pPr>
-        <w:rPr>
-          <w:rFonts w:ascii="Courier New" w:hAnsi="Courier New" w:cs="Courier New"/>
-          <w:b/>
-          <w:sz w:val="18"/>
-          <w:lang w:val="en-US"/>
-        </w:rPr>
-      </w:pPr>
-      <w:r>
-        <w:rPr>
-          <w:rFonts w:ascii="Courier New" w:hAnsi="Courier New" w:cs="Courier New"/>
-          <w:b/>
-          <w:sz w:val="18"/>
-          <w:lang w:val="en-US"/>
-        </w:rPr>
-        <w:t xml:space="preserve">public static void </w:t>
-      </w:r>
-      <w:proofErr w:type="gramStart"/>
-      <w:r>
-        <w:rPr>
-          <w:rFonts w:ascii="Courier New" w:hAnsi="Courier New" w:cs="Courier New"/>
-          <w:b/>
-          <w:sz w:val="18"/>
-          <w:lang w:val="en-US"/>
-        </w:rPr>
-        <w:t>main(</w:t>
-      </w:r>
-      <w:proofErr w:type="gramEnd"/>
-      <w:r>
-        <w:rPr>
-          <w:rFonts w:ascii="Courier New" w:hAnsi="Courier New" w:cs="Courier New"/>
-          <w:b/>
-          <w:sz w:val="18"/>
-          <w:lang w:val="en-US"/>
-        </w:rPr>
-        <w:t>) {</w:t>
-      </w:r>
-    </w:p>
-    <w:p>
-      <w:pPr>
-        <w:pStyle w:val="PargrafodaLista"/>
-        <w:rPr>
-          <w:rFonts w:ascii="Courier New" w:hAnsi="Courier New" w:cs="Courier New"/>
-          <w:b/>
-          <w:sz w:val="18"/>
-        </w:rPr>
-      </w:pPr>
-      <w:r>
-        <w:rPr>
-          <w:rFonts w:ascii="Courier New" w:hAnsi="Courier New" w:cs="Courier New"/>
-          <w:b/>
-          <w:sz w:val="18"/>
-        </w:rPr>
-        <w:t>System.out.println(“PS - Projecto e Seminário”</w:t>
-      </w:r>
-      <w:r>
-        <w:rPr>
-          <w:rFonts w:ascii="Courier New" w:hAnsi="Courier New" w:cs="Courier New"/>
-          <w:b/>
-          <w:sz w:val="18"/>
-        </w:rPr>
-        <w:t>);</w:t>
-      </w:r>
-    </w:p>
-    <w:p>
-      <w:pPr>
-        <w:rPr>
-          <w:rFonts w:ascii="Courier New" w:hAnsi="Courier New" w:cs="Courier New"/>
-          <w:b/>
-          <w:sz w:val="18"/>
-        </w:rPr>
-      </w:pPr>
-      <w:r>
-        <w:rPr>
-          <w:rFonts w:ascii="Courier New" w:hAnsi="Courier New" w:cs="Courier New"/>
-          <w:b/>
-          <w:sz w:val="18"/>
-        </w:rPr>
-        <w:t>}</w:t>
-      </w:r>
-    </w:p>
-    <w:p>
-      <w:pPr>
-        <w:pStyle w:val="PargrafodaLista"/>
-      </w:pPr>
+      <w:r>
+        <w:t>Inserção e Remoção – insertTables.sql e dropTables.sql</w:t>
+      </w:r>
     </w:p>
     <w:p>
       <w:pPr>
@@ -6145,8 +5882,68 @@
         <w:jc w:val="left"/>
       </w:pPr>
       <w:r>
-        <w:br w:type="page"/>
-      </w:r>
+        <w:t>A operação de inserção e remoção são fundamentais para a manipulação de dados em um sistema. A sua correta utilização é essencial para garantir a integridade dos dados e a eficiência do sistema.</w:t>
+      </w:r>
+    </w:p>
+    <w:p>
+      <w:pPr>
+        <w:spacing w:after="200" w:line="276" w:lineRule="auto"/>
+        <w:jc w:val="left"/>
+      </w:pPr>
+      <w:r>
+        <w:t>Para a operação de inserção, é necessário garantir que os dados inseridos respeitem as regras definidas pelo esquema da tabela. Isso inclui o tipo de dado a ser inserido em cada coluna e as restrições de chave primária e chave estrangeira. Além disso, a inserção deve ser realizada de forma consistente e segura, evitando erros de dados e violações de integridade. Para isso, é importante utilizar transações, que garantem a execução completa e correta da operação ou a reversão caso ocorra algum erro.</w:t>
+      </w:r>
+    </w:p>
+    <w:p>
+      <w:pPr>
+        <w:spacing w:after="200" w:line="276" w:lineRule="auto"/>
+        <w:jc w:val="left"/>
+      </w:pPr>
+      <w:r>
+        <w:t>Já para a operação de remoção, é necessário ter cuidado para evitar a exclusão de dados importantes e garantir que não haja violação de integridade referencial. Isso significa que é preciso remover os dados em uma ordem específica, de forma a respeitar as dependências entre as tabelas. Além disso, é importante ter em mente que a remoção de dados pode ter impacto em outras partes do sistema, como em relatórios e em outros processos que dependem desses dados. Portanto, é preciso avaliar cuidadosamente as consequências antes de realizar uma operação de remoção.</w:t>
+      </w:r>
+    </w:p>
+    <w:p>
+      <w:pPr>
+        <w:spacing w:after="200" w:line="276" w:lineRule="auto"/>
+        <w:jc w:val="left"/>
+      </w:pPr>
+      <w:r>
+        <w:t>Em resumo, a correta utilização das operações de inserção e remoção em um modelo relacional de dados requer atenção aos detalhes e cuidado na execução. É importante seguir as regras definidas pelo esquema da tabela, utilizar transações para garantir a consistência e segurança dos dados e avaliar cuidadosamente as consequências de uma operação de remoção antes de executá-la.</w:t>
+      </w:r>
+    </w:p>
+    <w:p>
+      <w:pPr>
+        <w:spacing w:after="200" w:line="276" w:lineRule="auto"/>
+        <w:jc w:val="left"/>
+      </w:pPr>
+    </w:p>
+    <w:p>
+      <w:pPr>
+        <w:pStyle w:val="Ttulo2"/>
+      </w:pPr>
+      <w:r>
+        <w:t xml:space="preserve">3.2 </w:t>
+      </w:r>
+      <w:r>
+        <w:t>Operações sobre o Modelo de Dados</w:t>
+      </w:r>
+    </w:p>
+    <w:p>
+      <w:r>
+        <w:t>TODO</w:t>
+      </w:r>
+    </w:p>
+    <w:p>
+      <w:pPr>
+        <w:pStyle w:val="PargrafodaLista"/>
+      </w:pPr>
+    </w:p>
+    <w:p>
+      <w:pPr>
+        <w:spacing w:after="200" w:line="276" w:lineRule="auto"/>
+        <w:jc w:val="left"/>
+      </w:pPr>
     </w:p>
     <w:p>
       <w:pPr>
@@ -6165,7 +5962,7 @@
           <w:szCs w:val="28"/>
         </w:rPr>
       </w:pPr>
-      <w:bookmarkStart w:id="22" w:name="_Toc417484111"/>
+      <w:bookmarkStart w:id="20" w:name="_Toc417484111"/>
       <w:r>
         <w:br w:type="page"/>
       </w:r>
@@ -6185,17 +5982,112 @@
       <w:r>
         <w:t>iação Experimental</w:t>
       </w:r>
+      <w:bookmarkEnd w:id="20"/>
+    </w:p>
+    <w:p/>
+    <w:p>
+      <w:r>
+        <w:t>A avaliação da nossa solução é apresentada neste capítulo. Aqui mostramos</w:t>
+      </w:r>
+    </w:p>
+    <w:p>
+      <w:r>
+        <w:t xml:space="preserve">como as nossas grandes ideias funcionaram </w:t>
+      </w:r>
+    </w:p>
+    <w:p>
+      <w:pPr>
+        <w:pStyle w:val="PargrafodaLista"/>
+      </w:pPr>
+    </w:p>
+    <w:p>
+      <w:pPr>
+        <w:pStyle w:val="PargrafodaLista"/>
+      </w:pPr>
+      <w:r>
+        <w:t>Exemplo de i</w:t>
+      </w:r>
+      <w:r>
+        <w:t>n</w:t>
+      </w:r>
+      <w:r>
+        <w:t>dentação do segundo parágrafo.</w:t>
+      </w:r>
+    </w:p>
+    <w:p>
+      <w:pPr>
+        <w:pStyle w:val="PargrafodaLista"/>
+      </w:pPr>
+    </w:p>
+    <w:p>
+      <w:pPr>
+        <w:pStyle w:val="PargrafodaLista"/>
+      </w:pPr>
+    </w:p>
+    <w:p>
+      <w:pPr>
+        <w:pStyle w:val="Ttulo2"/>
+      </w:pPr>
+      <w:bookmarkStart w:id="21" w:name="_Toc417484112"/>
+      <w:r>
+        <w:t xml:space="preserve">4.1 </w:t>
+      </w:r>
+      <w:r>
+        <w:t>Nome da primeira secç</w:t>
+      </w:r>
+      <w:r>
+        <w:t>ão deste capítulo</w:t>
+      </w:r>
+      <w:bookmarkEnd w:id="21"/>
+    </w:p>
+    <w:p>
+      <w:r>
+        <w:t xml:space="preserve">Texto da secção. </w:t>
+      </w:r>
+    </w:p>
+    <w:p>
+      <w:pPr>
+        <w:pStyle w:val="PargrafodaLista"/>
+      </w:pPr>
+    </w:p>
+    <w:p>
+      <w:pPr>
+        <w:pStyle w:val="PargrafodaLista"/>
+      </w:pPr>
+      <w:r>
+        <w:t>Contin</w:t>
+      </w:r>
+      <w:r>
+        <w:t>uação do texto noutro parágrafo</w:t>
+      </w:r>
+      <w:r>
+        <w:t>.</w:t>
+      </w:r>
+    </w:p>
+    <w:p>
+      <w:pPr>
+        <w:pStyle w:val="Ttulo2"/>
+      </w:pPr>
+    </w:p>
+    <w:p>
+      <w:pPr>
+        <w:pStyle w:val="Ttulo2"/>
+      </w:pPr>
+      <w:bookmarkStart w:id="22" w:name="_Toc417484113"/>
+      <w:r>
+        <w:t xml:space="preserve">4.2 </w:t>
+      </w:r>
+      <w:r>
+        <w:t>A segunda secç</w:t>
+      </w:r>
+      <w:r>
+        <w:t>ão deste capítulo</w:t>
+      </w:r>
       <w:bookmarkEnd w:id="22"/>
     </w:p>
-    <w:p/>
-    <w:p>
-      <w:r>
-        <w:t>A avaliação da nossa solução é apresentada neste capítulo. Aqui mostramos</w:t>
-      </w:r>
-    </w:p>
-    <w:p>
-      <w:r>
-        <w:t xml:space="preserve">como as nossas grandes ideias funcionaram </w:t>
+    <w:p>
+      <w:r>
+        <w:t>Na segunda secção deste capítulo, vamos abordar o enquadramento, o contexto e as funcionalidades.</w:t>
       </w:r>
     </w:p>
     <w:p>
@@ -6205,16 +6097,74 @@
     </w:p>
     <w:p>
       <w:pPr>
+        <w:pStyle w:val="Ttulo3"/>
+      </w:pPr>
+      <w:bookmarkStart w:id="23" w:name="_Toc417484114"/>
+      <w:r>
+        <w:t xml:space="preserve">4.2.1 </w:t>
+      </w:r>
+      <w:r>
+        <w:t>A primeira sub-secção desta secção</w:t>
+      </w:r>
+      <w:bookmarkEnd w:id="23"/>
+    </w:p>
+    <w:p>
+      <w:r>
+        <w:t>As sub-secções são úteis para mostrar determinados conteúdos de forma</w:t>
+      </w:r>
+    </w:p>
+    <w:p>
+      <w:r>
+        <w:t>organizada. Contudo, o seu uso excessivo também não contribui para a facilidade</w:t>
+      </w:r>
+    </w:p>
+    <w:p>
+      <w:r>
+        <w:t>de leitura do documento</w:t>
+      </w:r>
+      <w:r>
+        <w:rPr>
+          <w:rStyle w:val="Refdenotaderodap"/>
+        </w:rPr>
+        <w:footnoteReference w:id="1"/>
+      </w:r>
+      <w:r>
+        <w:t>.</w:t>
+      </w:r>
+    </w:p>
+    <w:p>
+      <w:pPr>
         <w:pStyle w:val="PargrafodaLista"/>
       </w:pPr>
-      <w:r>
-        <w:t>Exemplo de i</w:t>
-      </w:r>
-      <w:r>
-        <w:t>n</w:t>
-      </w:r>
-      <w:r>
-        <w:t>dentação do segundo parágrafo.</w:t>
+    </w:p>
+    <w:p>
+      <w:pPr>
+        <w:pStyle w:val="Ttulo3"/>
+      </w:pPr>
+      <w:bookmarkStart w:id="24" w:name="_Toc417484115"/>
+      <w:r>
+        <w:t xml:space="preserve">4.2.2 </w:t>
+      </w:r>
+      <w:r>
+        <w:t>A segunda</w:t>
+      </w:r>
+      <w:r>
+        <w:t xml:space="preserve"> sub-</w:t>
+      </w:r>
+      <w:r>
+        <w:rPr>
+          <w:sz w:val="28"/>
+        </w:rPr>
+        <w:t xml:space="preserve">secção </w:t>
+      </w:r>
+      <w:r>
+        <w:t>desta secção</w:t>
+      </w:r>
+      <w:bookmarkEnd w:id="24"/>
+    </w:p>
+    <w:p>
+      <w:r>
+        <w:t>Esta é a segunda sub-secção desta secção, a qual termina aqui.</w:t>
       </w:r>
     </w:p>
     <w:p>
@@ -6231,21 +6181,21 @@
       <w:pPr>
         <w:pStyle w:val="Ttulo2"/>
       </w:pPr>
-      <w:bookmarkStart w:id="23" w:name="_Toc417484112"/>
-      <w:r>
-        <w:t xml:space="preserve">4.1 </w:t>
-      </w:r>
-      <w:r>
-        <w:t>Nome da primeira secç</w:t>
-      </w:r>
-      <w:r>
-        <w:t>ão deste capítulo</w:t>
-      </w:r>
-      <w:bookmarkEnd w:id="23"/>
-    </w:p>
-    <w:p>
-      <w:r>
-        <w:t xml:space="preserve">Texto da secção. </w:t>
+      <w:bookmarkStart w:id="25" w:name="_Toc417484116"/>
+      <w:r>
+        <w:t xml:space="preserve">4.3 </w:t>
+      </w:r>
+      <w:r>
+        <w:t>Anál</w:t>
+      </w:r>
+      <w:r>
+        <w:t>ise de resultados</w:t>
+      </w:r>
+      <w:bookmarkEnd w:id="25"/>
+    </w:p>
+    <w:p>
+      <w:r>
+        <w:t>A análise de resultados segue aqui, nos próximos parágrafos de forma detalhada.</w:t>
       </w:r>
     </w:p>
     <w:p>
@@ -6254,161 +6204,7 @@
       </w:pPr>
     </w:p>
     <w:p>
-      <w:pPr>
-        <w:pStyle w:val="PargrafodaLista"/>
-      </w:pPr>
-      <w:r>
-        <w:t>Contin</w:t>
-      </w:r>
-      <w:r>
-        <w:t>uação do texto noutro parágrafo</w:t>
-      </w:r>
-      <w:r>
-        <w:t>.</w:t>
-      </w:r>
-    </w:p>
-    <w:p>
-      <w:pPr>
-        <w:pStyle w:val="Ttulo2"/>
-      </w:pPr>
-    </w:p>
-    <w:p>
-      <w:pPr>
-        <w:pStyle w:val="Ttulo2"/>
-      </w:pPr>
-      <w:bookmarkStart w:id="24" w:name="_Toc417484113"/>
-      <w:r>
-        <w:t xml:space="preserve">4.2 </w:t>
-      </w:r>
-      <w:r>
-        <w:t>A segunda secç</w:t>
-      </w:r>
-      <w:r>
-        <w:t>ão deste capítulo</w:t>
-      </w:r>
-      <w:bookmarkEnd w:id="24"/>
-    </w:p>
-    <w:p>
-      <w:r>
-        <w:t>Na segunda secção deste capítulo, vamos abordar o enquadramento, o contexto e as funcionalidades.</w:t>
-      </w:r>
-    </w:p>
-    <w:p>
-      <w:pPr>
-        <w:pStyle w:val="PargrafodaLista"/>
-      </w:pPr>
-    </w:p>
-    <w:p>
-      <w:pPr>
-        <w:pStyle w:val="Ttulo3"/>
-      </w:pPr>
-      <w:bookmarkStart w:id="25" w:name="_Toc417484114"/>
-      <w:r>
-        <w:t xml:space="preserve">4.2.1 </w:t>
-      </w:r>
-      <w:r>
-        <w:t>A primeira sub-secção desta secção</w:t>
-      </w:r>
-      <w:bookmarkEnd w:id="25"/>
-    </w:p>
-    <w:p>
-      <w:r>
-        <w:t>As sub-secções são úteis para mostrar determinados conteúdos de forma</w:t>
-      </w:r>
-    </w:p>
-    <w:p>
-      <w:r>
-        <w:t>organizada. Contudo, o seu uso excessivo também não contribui para a facilidade</w:t>
-      </w:r>
-    </w:p>
-    <w:p>
-      <w:r>
-        <w:t>de leitura do documento</w:t>
-      </w:r>
-      <w:r>
-        <w:rPr>
-          <w:rStyle w:val="Refdenotaderodap"/>
-        </w:rPr>
-        <w:footnoteReference w:id="1"/>
-      </w:r>
-      <w:r>
-        <w:t>.</w:t>
-      </w:r>
-    </w:p>
-    <w:p>
-      <w:pPr>
-        <w:pStyle w:val="PargrafodaLista"/>
-      </w:pPr>
-    </w:p>
-    <w:p>
-      <w:pPr>
-        <w:pStyle w:val="Ttulo3"/>
-      </w:pPr>
-      <w:bookmarkStart w:id="26" w:name="_Toc417484115"/>
-      <w:r>
-        <w:t xml:space="preserve">4.2.2 </w:t>
-      </w:r>
-      <w:r>
-        <w:t>A segunda</w:t>
-      </w:r>
-      <w:r>
-        <w:t xml:space="preserve"> sub-</w:t>
-      </w:r>
-      <w:r>
-        <w:rPr>
-          <w:sz w:val="28"/>
-        </w:rPr>
-        <w:t xml:space="preserve">secção </w:t>
-      </w:r>
-      <w:r>
-        <w:t>desta secção</w:t>
-      </w:r>
-      <w:bookmarkEnd w:id="26"/>
-    </w:p>
-    <w:p>
-      <w:r>
-        <w:t>Esta é a segunda sub-secção desta secção, a qual termina aqui.</w:t>
-      </w:r>
-    </w:p>
-    <w:p>
-      <w:pPr>
-        <w:pStyle w:val="PargrafodaLista"/>
-      </w:pPr>
-    </w:p>
-    <w:p>
-      <w:pPr>
-        <w:pStyle w:val="PargrafodaLista"/>
-      </w:pPr>
-    </w:p>
-    <w:p>
-      <w:pPr>
-        <w:pStyle w:val="Ttulo2"/>
-      </w:pPr>
-      <w:bookmarkStart w:id="27" w:name="_Toc417484116"/>
-      <w:r>
-        <w:t xml:space="preserve">4.3 </w:t>
-      </w:r>
-      <w:r>
-        <w:t>Anál</w:t>
-      </w:r>
-      <w:r>
-        <w:t>ise de resultados</w:t>
-      </w:r>
-      <w:bookmarkEnd w:id="27"/>
-    </w:p>
-    <w:p>
-      <w:r>
-        <w:t>A análise de resultados segue aqui, nos próximos parágrafos de forma detalhada.</w:t>
-      </w:r>
-    </w:p>
-    <w:p>
-      <w:pPr>
-        <w:pStyle w:val="PargrafodaLista"/>
-      </w:pPr>
-    </w:p>
-    <w:p>
-      <w:r>
-        <w:lastRenderedPageBreak/>
+      <w:r>
         <w:t>A data limite de entrega da versão final em 19 de Setembro de 2015 tem subjacente a inscrição em época</w:t>
       </w:r>
       <w:r>
@@ -6557,11 +6353,11 @@
           <w:numId w:val="1"/>
         </w:numPr>
       </w:pPr>
-      <w:bookmarkStart w:id="28" w:name="_Toc417484117"/>
+      <w:bookmarkStart w:id="26" w:name="_Toc417484117"/>
       <w:r>
         <w:t>Conclusões</w:t>
       </w:r>
-      <w:bookmarkEnd w:id="28"/>
+      <w:bookmarkEnd w:id="26"/>
     </w:p>
     <w:p>
       <w:r>
@@ -6606,7 +6402,7 @@
         <w:jc w:val="left"/>
       </w:pPr>
     </w:p>
-    <w:bookmarkStart w:id="29" w:name="_Toc417484118" w:displacedByCustomXml="next"/>
+    <w:bookmarkStart w:id="27" w:name="_Toc417484118" w:displacedByCustomXml="next"/>
     <w:sdt>
       <w:sdtPr>
         <w:rPr>
@@ -6630,7 +6426,7 @@
           <w:r>
             <w:t>Referências</w:t>
           </w:r>
-          <w:bookmarkEnd w:id="29"/>
+          <w:bookmarkEnd w:id="27"/>
         </w:p>
         <w:p>
           <w:pPr>
@@ -7131,7 +6927,7 @@
       <w:pPr>
         <w:pStyle w:val="Ttulo1"/>
       </w:pPr>
-      <w:bookmarkStart w:id="30" w:name="_Toc417484119"/>
+      <w:bookmarkStart w:id="28" w:name="_Toc417484119"/>
       <w:r>
         <w:lastRenderedPageBreak/>
         <w:t xml:space="preserve">A.1 </w:t>
@@ -7142,7 +6938,7 @@
       <w:r>
         <w:t>s da Aplicação</w:t>
       </w:r>
-      <w:bookmarkEnd w:id="30"/>
+      <w:bookmarkEnd w:id="28"/>
     </w:p>
     <w:p>
       <w:pPr>
@@ -7266,7 +7062,7 @@
           <w:color w:val="auto"/>
         </w:rPr>
       </w:pPr>
-      <w:bookmarkStart w:id="31" w:name="_Toc416101907"/>
+      <w:bookmarkStart w:id="29" w:name="_Toc416101907"/>
       <w:r>
         <w:rPr>
           <w:b w:val="0"/>
@@ -7324,7 +7120,7 @@
         </w:rPr>
         <w:t xml:space="preserve"> Diagrama de casos de utilização.</w:t>
       </w:r>
-      <w:bookmarkEnd w:id="31"/>
+      <w:bookmarkEnd w:id="29"/>
     </w:p>
     <w:p>
       <w:pPr>
@@ -7373,7 +7169,7 @@
           <w:szCs w:val="28"/>
         </w:rPr>
       </w:pPr>
-      <w:bookmarkStart w:id="32" w:name="_Toc417484120"/>
+      <w:bookmarkStart w:id="30" w:name="_Toc417484120"/>
       <w:r>
         <w:br w:type="page"/>
       </w:r>
@@ -7389,7 +7185,7 @@
       <w:r>
         <w:t>Modelos de dados</w:t>
       </w:r>
-      <w:bookmarkEnd w:id="32"/>
+      <w:bookmarkEnd w:id="30"/>
     </w:p>
     <w:p>
       <w:pPr>
@@ -8656,9 +8452,9 @@
     </w:lvl>
   </w:abstractNum>
   <w:abstractNum w:abstractNumId="3" w15:restartNumberingAfterBreak="0">
-    <w:nsid w:val="2E315570"/>
+    <w:nsid w:val="23314640"/>
     <w:multiLevelType w:val="hybridMultilevel"/>
-    <w:tmpl w:val="D19ABBBE"/>
+    <w:tmpl w:val="15384B30"/>
     <w:lvl w:ilvl="0" w:tplc="08160001">
       <w:start w:val="1"/>
       <w:numFmt w:val="bullet"/>
@@ -8769,6 +8565,119 @@
     </w:lvl>
   </w:abstractNum>
   <w:abstractNum w:abstractNumId="4" w15:restartNumberingAfterBreak="0">
+    <w:nsid w:val="2E315570"/>
+    <w:multiLevelType w:val="hybridMultilevel"/>
+    <w:tmpl w:val="D19ABBBE"/>
+    <w:lvl w:ilvl="0" w:tplc="08160001">
+      <w:start w:val="1"/>
+      <w:numFmt w:val="bullet"/>
+      <w:lvlText w:val=""/>
+      <w:lvlJc w:val="left"/>
+      <w:pPr>
+        <w:ind w:left="720" w:hanging="360"/>
+      </w:pPr>
+      <w:rPr>
+        <w:rFonts w:ascii="Symbol" w:hAnsi="Symbol" w:hint="default"/>
+      </w:rPr>
+    </w:lvl>
+    <w:lvl w:ilvl="1" w:tplc="08160003" w:tentative="1">
+      <w:start w:val="1"/>
+      <w:numFmt w:val="bullet"/>
+      <w:lvlText w:val="o"/>
+      <w:lvlJc w:val="left"/>
+      <w:pPr>
+        <w:ind w:left="1440" w:hanging="360"/>
+      </w:pPr>
+      <w:rPr>
+        <w:rFonts w:ascii="Courier New" w:hAnsi="Courier New" w:cs="Courier New" w:hint="default"/>
+      </w:rPr>
+    </w:lvl>
+    <w:lvl w:ilvl="2" w:tplc="08160005" w:tentative="1">
+      <w:start w:val="1"/>
+      <w:numFmt w:val="bullet"/>
+      <w:lvlText w:val=""/>
+      <w:lvlJc w:val="left"/>
+      <w:pPr>
+        <w:ind w:left="2160" w:hanging="360"/>
+      </w:pPr>
+      <w:rPr>
+        <w:rFonts w:ascii="Wingdings" w:hAnsi="Wingdings" w:hint="default"/>
+      </w:rPr>
+    </w:lvl>
+    <w:lvl w:ilvl="3" w:tplc="08160001" w:tentative="1">
+      <w:start w:val="1"/>
+      <w:numFmt w:val="bullet"/>
+      <w:lvlText w:val=""/>
+      <w:lvlJc w:val="left"/>
+      <w:pPr>
+        <w:ind w:left="2880" w:hanging="360"/>
+      </w:pPr>
+      <w:rPr>
+        <w:rFonts w:ascii="Symbol" w:hAnsi="Symbol" w:hint="default"/>
+      </w:rPr>
+    </w:lvl>
+    <w:lvl w:ilvl="4" w:tplc="08160003" w:tentative="1">
+      <w:start w:val="1"/>
+      <w:numFmt w:val="bullet"/>
+      <w:lvlText w:val="o"/>
+      <w:lvlJc w:val="left"/>
+      <w:pPr>
+        <w:ind w:left="3600" w:hanging="360"/>
+      </w:pPr>
+      <w:rPr>
+        <w:rFonts w:ascii="Courier New" w:hAnsi="Courier New" w:cs="Courier New" w:hint="default"/>
+      </w:rPr>
+    </w:lvl>
+    <w:lvl w:ilvl="5" w:tplc="08160005" w:tentative="1">
+      <w:start w:val="1"/>
+      <w:numFmt w:val="bullet"/>
+      <w:lvlText w:val=""/>
+      <w:lvlJc w:val="left"/>
+      <w:pPr>
+        <w:ind w:left="4320" w:hanging="360"/>
+      </w:pPr>
+      <w:rPr>
+        <w:rFonts w:ascii="Wingdings" w:hAnsi="Wingdings" w:hint="default"/>
+      </w:rPr>
+    </w:lvl>
+    <w:lvl w:ilvl="6" w:tplc="08160001" w:tentative="1">
+      <w:start w:val="1"/>
+      <w:numFmt w:val="bullet"/>
+      <w:lvlText w:val=""/>
+      <w:lvlJc w:val="left"/>
+      <w:pPr>
+        <w:ind w:left="5040" w:hanging="360"/>
+      </w:pPr>
+      <w:rPr>
+        <w:rFonts w:ascii="Symbol" w:hAnsi="Symbol" w:hint="default"/>
+      </w:rPr>
+    </w:lvl>
+    <w:lvl w:ilvl="7" w:tplc="08160003" w:tentative="1">
+      <w:start w:val="1"/>
+      <w:numFmt w:val="bullet"/>
+      <w:lvlText w:val="o"/>
+      <w:lvlJc w:val="left"/>
+      <w:pPr>
+        <w:ind w:left="5760" w:hanging="360"/>
+      </w:pPr>
+      <w:rPr>
+        <w:rFonts w:ascii="Courier New" w:hAnsi="Courier New" w:cs="Courier New" w:hint="default"/>
+      </w:rPr>
+    </w:lvl>
+    <w:lvl w:ilvl="8" w:tplc="08160005" w:tentative="1">
+      <w:start w:val="1"/>
+      <w:numFmt w:val="bullet"/>
+      <w:lvlText w:val=""/>
+      <w:lvlJc w:val="left"/>
+      <w:pPr>
+        <w:ind w:left="6480" w:hanging="360"/>
+      </w:pPr>
+      <w:rPr>
+        <w:rFonts w:ascii="Wingdings" w:hAnsi="Wingdings" w:hint="default"/>
+      </w:rPr>
+    </w:lvl>
+  </w:abstractNum>
+  <w:abstractNum w:abstractNumId="5" w15:restartNumberingAfterBreak="0">
     <w:nsid w:val="63FC7F63"/>
     <w:multiLevelType w:val="singleLevel"/>
     <w:tmpl w:val="8D72B51E"/>
@@ -8788,7 +8697,7 @@
       </w:rPr>
     </w:lvl>
   </w:abstractNum>
-  <w:abstractNum w:abstractNumId="5" w15:restartNumberingAfterBreak="0">
+  <w:abstractNum w:abstractNumId="6" w15:restartNumberingAfterBreak="0">
     <w:nsid w:val="7BE014D4"/>
     <w:multiLevelType w:val="hybridMultilevel"/>
     <w:tmpl w:val="CAFCB2A0"/>
@@ -8911,13 +8820,16 @@
     <w:abstractNumId w:val="1"/>
   </w:num>
   <w:num w:numId="4" w16cid:durableId="266082970">
-    <w:abstractNumId w:val="3"/>
+    <w:abstractNumId w:val="4"/>
   </w:num>
   <w:num w:numId="5" w16cid:durableId="1249995393">
+    <w:abstractNumId w:val="6"/>
+  </w:num>
+  <w:num w:numId="6" w16cid:durableId="2048722938">
     <w:abstractNumId w:val="5"/>
   </w:num>
-  <w:num w:numId="6" w16cid:durableId="2048722938">
-    <w:abstractNumId w:val="4"/>
+  <w:num w:numId="7" w16cid:durableId="658845299">
+    <w:abstractNumId w:val="3"/>
   </w:num>
 </w:numbering>
 </file>
@@ -9399,6 +9311,7 @@
   <w:style w:type="character" w:default="1" w:styleId="Tipodeletrapredefinidodopargrafo">
     <w:name w:val="Default Paragraph Font"/>
     <w:uiPriority w:val="1"/>
+    <w:semiHidden/>
     <w:unhideWhenUsed/>
   </w:style>
   <w:style w:type="table" w:default="1" w:styleId="Tabelanormal">

</xml_diff>

<commit_message>
relatório alíneas até aos triggers exclusivé
</commit_message>
<xml_diff>
--- a/1trb/docs/Relatório_Fase1_SI.docx
+++ b/1trb/docs/Relatório_Fase1_SI.docx
@@ -720,7 +720,7 @@
                 </mc:Choice>
                 <mc:Fallback>
                   <w:pict>
-                    <v:line w14:anchorId="6562533C" id="Straight Connector 4" o:spid="_x0000_s1026" style="position:absolute;flip:y;z-index:251659264;visibility:visible;mso-wrap-style:square;mso-width-percent:0;mso-height-percent:0;mso-wrap-distance-left:9pt;mso-wrap-distance-top:0;mso-wrap-distance-right:9pt;mso-wrap-distance-bottom:0;mso-position-horizontal:absolute;mso-position-horizontal-relative:text;mso-position-vertical:absolute;mso-position-vertical-relative:text;mso-width-percent:0;mso-height-percent:0;mso-width-relative:margin;mso-height-relative:margin" from="-59pt,8.7pt" to="311.75pt,9.35pt" o:gfxdata="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" strokecolor="#d1d1d1 [3044]"/>
+                    <v:line w14:anchorId="4C8F94B3" id="Straight Connector 4" o:spid="_x0000_s1026" style="position:absolute;flip:y;z-index:251659264;visibility:visible;mso-wrap-style:square;mso-width-percent:0;mso-height-percent:0;mso-wrap-distance-left:9pt;mso-wrap-distance-top:0;mso-wrap-distance-right:9pt;mso-wrap-distance-bottom:0;mso-position-horizontal:absolute;mso-position-horizontal-relative:text;mso-position-vertical:absolute;mso-position-vertical-relative:text;mso-width-percent:0;mso-height-percent:0;mso-width-relative:margin;mso-height-relative:margin" from="-59pt,8.7pt" to="311.75pt,9.35pt" o:gfxdata="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" strokecolor="#d1d1d1 [3044]"/>
                   </w:pict>
                 </mc:Fallback>
               </mc:AlternateContent>
@@ -808,7 +808,7 @@
           </mc:Choice>
           <mc:Fallback>
             <w:pict>
-              <v:line w14:anchorId="4EB41808" id="Straight Connector 5" o:spid="_x0000_s1026" style="position:absolute;flip:y;z-index:251661312;visibility:visible;mso-wrap-style:square;mso-wrap-distance-left:9pt;mso-wrap-distance-top:0;mso-wrap-distance-right:9pt;mso-wrap-distance-bottom:0;mso-position-horizontal:absolute;mso-position-horizontal-relative:text;mso-position-vertical:absolute;mso-position-vertical-relative:text" from="31.2pt,10.75pt" to="401.95pt,11.4pt" o:gfxdata="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" strokecolor="#d1d1d1 [3044]"/>
+              <v:line w14:anchorId="02321A89" id="Straight Connector 5" o:spid="_x0000_s1026" style="position:absolute;flip:y;z-index:251661312;visibility:visible;mso-wrap-style:square;mso-wrap-distance-left:9pt;mso-wrap-distance-top:0;mso-wrap-distance-right:9pt;mso-wrap-distance-bottom:0;mso-position-horizontal:absolute;mso-position-horizontal-relative:text;mso-position-vertical:absolute;mso-position-vertical-relative:text" from="31.2pt,10.75pt" to="401.95pt,11.4pt" o:gfxdata="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" strokecolor="#d1d1d1 [3044]"/>
             </w:pict>
           </mc:Fallback>
         </mc:AlternateContent>
@@ -992,7 +992,7 @@
           </mc:Choice>
           <mc:Fallback>
             <w:pict>
-              <v:line w14:anchorId="3BFD5E75" id="Straight Connector 7" o:spid="_x0000_s1026" style="position:absolute;flip:y;z-index:251665408;visibility:visible;mso-wrap-style:square;mso-wrap-distance-left:9pt;mso-wrap-distance-top:0;mso-wrap-distance-right:9pt;mso-wrap-distance-bottom:0;mso-position-horizontal:absolute;mso-position-horizontal-relative:text;mso-position-vertical:absolute;mso-position-vertical-relative:text" from="31.05pt,.65pt" to="401.8pt,1.3pt" o:gfxdata="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" strokecolor="#4a7ebb"/>
+              <v:line w14:anchorId="77AFC492" id="Straight Connector 7" o:spid="_x0000_s1026" style="position:absolute;flip:y;z-index:251665408;visibility:visible;mso-wrap-style:square;mso-wrap-distance-left:9pt;mso-wrap-distance-top:0;mso-wrap-distance-right:9pt;mso-wrap-distance-bottom:0;mso-position-horizontal:absolute;mso-position-horizontal-relative:text;mso-position-vertical:absolute;mso-position-vertical-relative:text" from="31.05pt,.65pt" to="401.8pt,1.3pt" o:gfxdata="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" strokecolor="#4a7ebb"/>
             </w:pict>
           </mc:Fallback>
         </mc:AlternateContent>
@@ -1059,7 +1059,7 @@
           </mc:Choice>
           <mc:Fallback>
             <w:pict>
-              <v:line w14:anchorId="6CD7527E" id="Straight Connector 6" o:spid="_x0000_s1026" style="position:absolute;flip:y;z-index:251663360;visibility:visible;mso-wrap-style:square;mso-wrap-distance-left:9pt;mso-wrap-distance-top:0;mso-wrap-distance-right:9pt;mso-wrap-distance-bottom:0;mso-position-horizontal:absolute;mso-position-horizontal-relative:text;mso-position-vertical:absolute;mso-position-vertical-relative:text" from="31.05pt,7.9pt" to="401.8pt,8.55pt" o:gfxdata="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" strokecolor="#d1d1d1 [3044]"/>
+              <v:line w14:anchorId="1D05F50D" id="Straight Connector 6" o:spid="_x0000_s1026" style="position:absolute;flip:y;z-index:251663360;visibility:visible;mso-wrap-style:square;mso-wrap-distance-left:9pt;mso-wrap-distance-top:0;mso-wrap-distance-right:9pt;mso-wrap-distance-bottom:0;mso-position-horizontal:absolute;mso-position-horizontal-relative:text;mso-position-vertical:absolute;mso-position-vertical-relative:text" from="31.05pt,7.9pt" to="401.8pt,8.55pt" o:gfxdata="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" strokecolor="#d1d1d1 [3044]"/>
             </w:pict>
           </mc:Fallback>
         </mc:AlternateContent>
@@ -1340,7 +1340,21 @@
         <w:rPr>
           <w:lang w:val="en-US"/>
         </w:rPr>
-        <w:t xml:space="preserve"> code that allows creating the physical model, removing the physical model and populating the database. Functions and stored procedures were also created to manipulate the database data efficiently and intuitively.</w:t>
+        <w:t xml:space="preserve"> code that allows creating the physical model, removing the physical </w:t>
+      </w:r>
+      <w:proofErr w:type="gramStart"/>
+      <w:r>
+        <w:rPr>
+          <w:lang w:val="en-US"/>
+        </w:rPr>
+        <w:t>model</w:t>
+      </w:r>
+      <w:proofErr w:type="gramEnd"/>
+      <w:r>
+        <w:rPr>
+          <w:lang w:val="en-US"/>
+        </w:rPr>
+        <w:t xml:space="preserve"> and populating the database. Functions and stored procedures were also created to manipulate the database data efficiently and intuitively.</w:t>
       </w:r>
     </w:p>
     <w:p>
@@ -5922,16 +5936,7 @@
         <w:pStyle w:val="Ttulo3"/>
       </w:pPr>
       <w:r>
-        <w:t>3.2</w:t>
-      </w:r>
-      <w:r>
-        <w:t>.2</w:t>
-      </w:r>
-      <w:r>
-        <w:t xml:space="preserve"> </w:t>
-      </w:r>
-      <w:r>
-        <w:t xml:space="preserve">Alínea (d) – </w:t>
+        <w:t xml:space="preserve">3.2.2 Alínea (d) – </w:t>
       </w:r>
       <w:proofErr w:type="spellStart"/>
       <w:r>
@@ -5941,7 +5946,7 @@
     </w:p>
     <w:p>
       <w:r>
-        <w:t>TODO</w:t>
+        <w:t>FONTES</w:t>
       </w:r>
     </w:p>
     <w:p>
@@ -5949,19 +5954,7 @@
         <w:pStyle w:val="Ttulo3"/>
       </w:pPr>
       <w:r>
-        <w:t>3.2.</w:t>
-      </w:r>
-      <w:r>
-        <w:t>3</w:t>
-      </w:r>
-      <w:r>
-        <w:t xml:space="preserve"> Alínea (</w:t>
-      </w:r>
-      <w:r>
-        <w:t>e</w:t>
-      </w:r>
-      <w:r>
-        <w:t xml:space="preserve">) – </w:t>
+        <w:t xml:space="preserve">3.2.3 Alínea (e) – </w:t>
       </w:r>
       <w:proofErr w:type="spellStart"/>
       <w:r>
@@ -6017,24 +6010,13 @@
         <w:t>Dessa forma, a utilização de tabelas e verificações nessa função é fundamental para garantir que o resultado retornado pela função seja válido e consistente com os dados armazenados no banco de dados. Além disso, a função também fornece um mecanismo de proteção contra erros e tentativas de acesso a dados inválidos ou inexistentes.</w:t>
       </w:r>
     </w:p>
+    <w:p/>
     <w:p>
       <w:pPr>
         <w:pStyle w:val="Ttulo3"/>
       </w:pPr>
       <w:r>
-        <w:t>3.2.</w:t>
-      </w:r>
-      <w:r>
-        <w:t>4</w:t>
-      </w:r>
-      <w:r>
-        <w:t xml:space="preserve"> Alínea (</w:t>
-      </w:r>
-      <w:r>
-        <w:t>f</w:t>
-      </w:r>
-      <w:r>
-        <w:t xml:space="preserve">) – </w:t>
+        <w:t xml:space="preserve">3.2.4 Alínea (f) – </w:t>
       </w:r>
       <w:proofErr w:type="spellStart"/>
       <w:r>
@@ -6042,25 +6024,76 @@
       </w:r>
       <w:proofErr w:type="spellEnd"/>
     </w:p>
+    <w:p>
+      <w:r>
+        <w:t>A função tem como objetivo retornar o total de jogos disputados por um jogador específico, cujo identificador é passado como parâmetro "</w:t>
+      </w:r>
+      <w:proofErr w:type="spellStart"/>
+      <w:r>
+        <w:t>jogador_id</w:t>
+      </w:r>
+      <w:proofErr w:type="spellEnd"/>
+      <w:r>
+        <w:t>".</w:t>
+      </w:r>
+    </w:p>
     <w:p/>
     <w:p>
+      <w:r>
+        <w:t>Antes de fazer a consulta na tabela "</w:t>
+      </w:r>
+      <w:proofErr w:type="spellStart"/>
+      <w:r>
+        <w:t>Pontuacao</w:t>
+      </w:r>
+      <w:proofErr w:type="spellEnd"/>
+      <w:r>
+        <w:t>" para obter o total de jogos, a função verifica a existência do jogador na tabela "Jogador". Se o jogador não existir, a função dispara uma exceção com uma mensagem indicando o id do jogador inexistente.</w:t>
+      </w:r>
+    </w:p>
+    <w:p/>
+    <w:p>
+      <w:r>
+        <w:t>Caso contrário, a função usa a cláusula "COUNT DISTINCT" para contar o número de jogos únicos na tabela "Partida" associados ao jogador especificado na tabela "</w:t>
+      </w:r>
+      <w:proofErr w:type="spellStart"/>
+      <w:r>
+        <w:t>Pontuacao</w:t>
+      </w:r>
+      <w:proofErr w:type="spellEnd"/>
+      <w:r>
+        <w:t xml:space="preserve">". Isso é feito através de </w:t>
+      </w:r>
+      <w:proofErr w:type="spellStart"/>
+      <w:r>
+        <w:t>joins</w:t>
+      </w:r>
+      <w:proofErr w:type="spellEnd"/>
+      <w:r>
+        <w:t xml:space="preserve"> entre as tabelas "</w:t>
+      </w:r>
+      <w:proofErr w:type="spellStart"/>
+      <w:r>
+        <w:t>Pontuacao</w:t>
+      </w:r>
+      <w:proofErr w:type="spellEnd"/>
+      <w:r>
+        <w:t>", "Partida" e "Jogo".</w:t>
+      </w:r>
+      <w:r>
+        <w:t xml:space="preserve"> </w:t>
+      </w:r>
+      <w:r>
+        <w:t>Caso nenhum jogo seja encontrado, a função define o total de jogos como zero.</w:t>
+      </w:r>
+    </w:p>
+    <w:p/>
+    <w:p>
       <w:pPr>
         <w:pStyle w:val="Ttulo3"/>
       </w:pPr>
       <w:r>
-        <w:t>3.2.</w:t>
-      </w:r>
-      <w:r>
-        <w:t>5</w:t>
-      </w:r>
-      <w:r>
-        <w:t xml:space="preserve"> Alínea (</w:t>
-      </w:r>
-      <w:r>
-        <w:t>g</w:t>
-      </w:r>
-      <w:r>
-        <w:t xml:space="preserve">) – </w:t>
+        <w:t xml:space="preserve">3.2.5 Alínea (g) – </w:t>
       </w:r>
       <w:proofErr w:type="spellStart"/>
       <w:r>
@@ -6069,51 +6102,139 @@
       <w:proofErr w:type="spellEnd"/>
     </w:p>
     <w:p>
+      <w:r>
+        <w:t>A função tem como objetivo retornar uma tabela com o total de pontos que cada jogador fez em um jogo específico, cujo identificador é passado como parâmetro "</w:t>
+      </w:r>
+      <w:proofErr w:type="spellStart"/>
+      <w:r>
+        <w:t>jogo_referencia</w:t>
+      </w:r>
+      <w:proofErr w:type="spellEnd"/>
+      <w:r>
+        <w:t>".</w:t>
+      </w:r>
+    </w:p>
+    <w:p/>
+    <w:p>
+      <w:r>
+        <w:t>Antes de fazer a consulta na tabela "</w:t>
+      </w:r>
+      <w:proofErr w:type="spellStart"/>
+      <w:r>
+        <w:t>Pontuacao</w:t>
+      </w:r>
+      <w:proofErr w:type="spellEnd"/>
+      <w:r>
+        <w:t>" para obter o total de pontos, a função verifica a existência do jogo na tabela "Jogo". Se o jogo não existir, a função dispara uma exceção com uma mensagem indicando o id do jogo inexistente.</w:t>
+      </w:r>
+    </w:p>
+    <w:p/>
+    <w:p>
+      <w:r>
+        <w:t>Caso contrário, a função usa a cláusula "SUM" para calcular a soma total dos pontos na tabela "</w:t>
+      </w:r>
+      <w:proofErr w:type="spellStart"/>
+      <w:r>
+        <w:t>Pontuacao</w:t>
+      </w:r>
+      <w:proofErr w:type="spellEnd"/>
+      <w:r>
+        <w:t xml:space="preserve">" associados a cada jogador em partidas do jogo especificado. Isso é feito através de </w:t>
+      </w:r>
+      <w:proofErr w:type="spellStart"/>
+      <w:r>
+        <w:t>joins</w:t>
+      </w:r>
+      <w:proofErr w:type="spellEnd"/>
+      <w:r>
+        <w:t xml:space="preserve"> entre as tabelas "</w:t>
+      </w:r>
+      <w:proofErr w:type="spellStart"/>
+      <w:r>
+        <w:t>Pontuacao</w:t>
+      </w:r>
+      <w:proofErr w:type="spellEnd"/>
+      <w:r>
+        <w:t>" e "Partida", utilizando o identificador do jogo especificado como filtro na cláusula WHERE.</w:t>
+      </w:r>
+    </w:p>
+    <w:p/>
+    <w:p>
+      <w:r>
+        <w:lastRenderedPageBreak/>
+        <w:t>Em seguida, a função agrupa os resultados por jogador utilizando a cláusula "GROUP BY". O resultado é uma tabela com o identificador do jogador e o total de pontos obtidos em cada partida do jogo especificado.</w:t>
+      </w:r>
+    </w:p>
+    <w:p/>
+    <w:p>
       <w:pPr>
         <w:pStyle w:val="Ttulo3"/>
       </w:pPr>
       <w:r>
-        <w:t>3.2.</w:t>
-      </w:r>
-      <w:r>
-        <w:t>6</w:t>
-      </w:r>
-      <w:r>
-        <w:t xml:space="preserve"> Alínea (</w:t>
-      </w:r>
-      <w:r>
-        <w:t>h)</w:t>
-      </w:r>
-      <w:r>
-        <w:t xml:space="preserve"> – </w:t>
+        <w:t xml:space="preserve">3.2.6 Alínea (h) – </w:t>
       </w:r>
       <w:proofErr w:type="spellStart"/>
       <w:r>
-        <w:t>associarCrach</w:t>
-      </w:r>
-      <w:r>
-        <w:t>a</w:t>
+        <w:t>associarCracha</w:t>
       </w:r>
       <w:proofErr w:type="spellEnd"/>
     </w:p>
     <w:p>
+      <w:r>
+        <w:t>A função "</w:t>
+      </w:r>
+      <w:proofErr w:type="spellStart"/>
+      <w:r>
+        <w:t>associarCracha</w:t>
+      </w:r>
+      <w:proofErr w:type="spellEnd"/>
+      <w:r>
+        <w:t>" tem como objetivo associar um crachá a um jogador em um determinado jogo, desde que o jogador atenda aos requisitos de pontuação necessários para obter o crachá.</w:t>
+      </w:r>
+    </w:p>
+    <w:p/>
+    <w:p>
+      <w:r>
+        <w:t>Antes de realizar a associação, a função verifica se o jogador possui o jogo em questão e se o crachá fornecido é válido para o jogo. Em seguida, a função busca o ID do crachá, a pontuação necessária para obtê-lo e a pontuação atual do jogador no jogo. Se o jogador tiver pontuação suficiente, a função verifica se ele já possui o crachá e, em caso negativo, realiza a associação.</w:t>
+      </w:r>
+    </w:p>
+    <w:p/>
+    <w:p>
+      <w:r>
+        <w:t>Para garantir a integridade dos dados, a função utiliza transações com nível de isolamento READ COMMITTED e chama outros procedimentos armazenados para a lógica de negócios, tratamento de erros e controle transacional. As tabelas utilizadas incluem "Compra" (para verificar se o jogador possui o jogo), "Jogo" e "</w:t>
+      </w:r>
+      <w:proofErr w:type="spellStart"/>
+      <w:r>
+        <w:t>Cracha</w:t>
+      </w:r>
+      <w:proofErr w:type="spellEnd"/>
+      <w:r>
+        <w:t>" (para verificar se o crachá é válido para o jogo), "</w:t>
+      </w:r>
+      <w:proofErr w:type="spellStart"/>
+      <w:r>
+        <w:t>Crachas_jogador</w:t>
+      </w:r>
+      <w:proofErr w:type="spellEnd"/>
+      <w:r>
+        <w:t>" (para associar o crachá ao jogador) e "</w:t>
+      </w:r>
+      <w:proofErr w:type="spellStart"/>
+      <w:r>
+        <w:t>Pontuacao</w:t>
+      </w:r>
+      <w:proofErr w:type="spellEnd"/>
+      <w:r>
+        <w:t>" e "Partida" (para obter a pontuação atual do jogador no jogo).</w:t>
+      </w:r>
+    </w:p>
+    <w:p/>
+    <w:p>
       <w:pPr>
         <w:pStyle w:val="Ttulo3"/>
       </w:pPr>
       <w:r>
-        <w:t>3.2.</w:t>
-      </w:r>
-      <w:r>
-        <w:t>7</w:t>
-      </w:r>
-      <w:r>
-        <w:t xml:space="preserve"> Alínea (</w:t>
-      </w:r>
-      <w:r>
-        <w:t>i</w:t>
-      </w:r>
-      <w:r>
-        <w:t xml:space="preserve">) – </w:t>
+        <w:t xml:space="preserve">3.2.7 Alínea (i) – </w:t>
       </w:r>
       <w:proofErr w:type="spellStart"/>
       <w:r>
@@ -6122,23 +6243,128 @@
       <w:proofErr w:type="spellEnd"/>
     </w:p>
     <w:p>
+      <w:r>
+        <w:t>A função "</w:t>
+      </w:r>
+      <w:proofErr w:type="spellStart"/>
+      <w:r>
+        <w:t>iniciarConversa</w:t>
+      </w:r>
+      <w:proofErr w:type="spellEnd"/>
+      <w:r>
+        <w:t>" é responsável por iniciar uma nova conversa associando um jogador a ela. Para isso, são utilizadas três tabelas: "Jogador", "Conversa" e "</w:t>
+      </w:r>
+      <w:proofErr w:type="spellStart"/>
+      <w:r>
+        <w:t>Conversa_jogador</w:t>
+      </w:r>
+      <w:proofErr w:type="spellEnd"/>
+      <w:r>
+        <w:t>".</w:t>
+      </w:r>
+    </w:p>
+    <w:p/>
+    <w:p>
+      <w:r>
+        <w:t>A tabela "Jogador" contém informações sobre os jogadores, incluindo o seu ID e o estado (Ativo ou Inativo). É verificado se o jogador é válido e ativo antes de continuar com a criação da conversa.</w:t>
+      </w:r>
+    </w:p>
+    <w:p/>
+    <w:p>
+      <w:r>
+        <w:t>A tabela "Conversa" armazena as informações das conversas, incluindo o seu ID e o nome. É verificado se já existe uma conversa com o mesmo nome antes de criar uma nova.</w:t>
+      </w:r>
+    </w:p>
+    <w:p/>
+    <w:p>
+      <w:r>
+        <w:t>A tabela "</w:t>
+      </w:r>
+      <w:proofErr w:type="spellStart"/>
+      <w:r>
+        <w:t>Conversa_jogador</w:t>
+      </w:r>
+      <w:proofErr w:type="spellEnd"/>
+      <w:r>
+        <w:t xml:space="preserve">" associa um jogador a uma conversa, usando os </w:t>
+      </w:r>
+      <w:proofErr w:type="spellStart"/>
+      <w:r>
+        <w:t>IDs</w:t>
+      </w:r>
+      <w:proofErr w:type="spellEnd"/>
+      <w:r>
+        <w:t xml:space="preserve"> correspondentes. É utilizado para </w:t>
+      </w:r>
+      <w:proofErr w:type="gramStart"/>
+      <w:r>
+        <w:t>registrar</w:t>
+      </w:r>
+      <w:proofErr w:type="gramEnd"/>
+      <w:r>
+        <w:t xml:space="preserve"> a participação dos jogadores nas conversas.</w:t>
+      </w:r>
+    </w:p>
+    <w:p/>
+    <w:p>
+      <w:r>
+        <w:lastRenderedPageBreak/>
+        <w:t>Além disso, são utilizados três procedimentos armazenados para garantir a consistência dos dados e o controle transacional. O procedimento "</w:t>
+      </w:r>
+      <w:proofErr w:type="spellStart"/>
+      <w:r>
+        <w:t>iniciarConversa_logic</w:t>
+      </w:r>
+      <w:proofErr w:type="spellEnd"/>
+      <w:r>
+        <w:t>" é responsável pela lógica da criação da conversa e da associação do jogador a ela. O procedimento "</w:t>
+      </w:r>
+      <w:proofErr w:type="spellStart"/>
+      <w:r>
+        <w:t>iniciarConversa_handler</w:t>
+      </w:r>
+      <w:proofErr w:type="spellEnd"/>
+      <w:r>
+        <w:t>" trata exceções e controla transações. Finalmente, o procedimento "</w:t>
+      </w:r>
+      <w:proofErr w:type="spellStart"/>
+      <w:r>
+        <w:t>iniciarConversa</w:t>
+      </w:r>
+      <w:proofErr w:type="spellEnd"/>
+      <w:r>
+        <w:t>" define o nível de isolamento da transação e chama o procedimento "</w:t>
+      </w:r>
+      <w:proofErr w:type="spellStart"/>
+      <w:r>
+        <w:t>iniciarConversa_handler</w:t>
+      </w:r>
+      <w:proofErr w:type="spellEnd"/>
+      <w:r>
+        <w:t>".</w:t>
+      </w:r>
+    </w:p>
+    <w:p/>
+    <w:p>
+      <w:r>
+        <w:t>Em resumo, a função "</w:t>
+      </w:r>
+      <w:proofErr w:type="spellStart"/>
+      <w:r>
+        <w:t>iniciarConversa</w:t>
+      </w:r>
+      <w:proofErr w:type="spellEnd"/>
+      <w:r>
+        <w:t>" utiliza tabelas para armazenar informações sobre jogadores e conversas e procedimentos armazenados para garantir a consistência dos dados e o controle transacional.</w:t>
+      </w:r>
+    </w:p>
+    <w:p/>
+    <w:p>
       <w:pPr>
         <w:pStyle w:val="Ttulo3"/>
       </w:pPr>
       <w:r>
-        <w:t>3.2.</w:t>
-      </w:r>
-      <w:r>
-        <w:t>8</w:t>
-      </w:r>
-      <w:r>
-        <w:t xml:space="preserve"> Alínea (</w:t>
-      </w:r>
-      <w:r>
-        <w:t>j</w:t>
-      </w:r>
-      <w:r>
-        <w:t xml:space="preserve">) – </w:t>
+        <w:t xml:space="preserve">3.2.8 Alínea (j) – </w:t>
       </w:r>
       <w:proofErr w:type="spellStart"/>
       <w:r>
@@ -6147,17 +6373,17 @@
       <w:proofErr w:type="spellEnd"/>
     </w:p>
     <w:p>
+      <w:r>
+        <w:t>FONTES</w:t>
+      </w:r>
+    </w:p>
+    <w:p/>
+    <w:p>
       <w:pPr>
         <w:pStyle w:val="Ttulo3"/>
       </w:pPr>
       <w:r>
-        <w:t>3.2.8 Alínea (</w:t>
-      </w:r>
-      <w:r>
-        <w:t>k</w:t>
-      </w:r>
-      <w:r>
-        <w:t xml:space="preserve">) – </w:t>
+        <w:t xml:space="preserve">3.2.8 Alínea (k) – </w:t>
       </w:r>
       <w:proofErr w:type="spellStart"/>
       <w:r>
@@ -6166,17 +6392,17 @@
       <w:proofErr w:type="spellEnd"/>
     </w:p>
     <w:p>
+      <w:r>
+        <w:t>JOAO</w:t>
+      </w:r>
+    </w:p>
+    <w:p/>
+    <w:p>
       <w:pPr>
         <w:pStyle w:val="Ttulo3"/>
       </w:pPr>
       <w:r>
-        <w:t>3.2.8 Alínea (</w:t>
-      </w:r>
-      <w:r>
-        <w:t>l</w:t>
-      </w:r>
-      <w:r>
-        <w:t xml:space="preserve">) – </w:t>
+        <w:t xml:space="preserve">3.2.8 Alínea (l) – </w:t>
       </w:r>
       <w:proofErr w:type="spellStart"/>
       <w:r>
@@ -6185,17 +6411,61 @@
       <w:proofErr w:type="spellEnd"/>
     </w:p>
     <w:p>
+      <w:r>
+        <w:t>A vista "</w:t>
+      </w:r>
+      <w:proofErr w:type="spellStart"/>
+      <w:r>
+        <w:t>jogadorTotalInfo</w:t>
+      </w:r>
+      <w:proofErr w:type="spellEnd"/>
+      <w:r>
+        <w:t>" é criada a partir de um conjunto de tabelas do banco de dados, com o objetivo de apresentar informações relevantes dos jogadores que não estão banidos. A vista utiliza a tabela "jogador" como base, juntamente com outras tabelas como "</w:t>
+      </w:r>
+      <w:proofErr w:type="spellStart"/>
+      <w:r>
+        <w:t>Pontuacao</w:t>
+      </w:r>
+      <w:proofErr w:type="spellEnd"/>
+      <w:r>
+        <w:t>" e "Compra", fazendo uso de funções de agregação como COUNT e SUM para contabilizar o número de partidas, número de jogos e a pontuação de cada jogador.</w:t>
+      </w:r>
+    </w:p>
+    <w:p/>
+    <w:p>
+      <w:r>
+        <w:t>A cláusula "LEFT JOIN" é utilizada para garantir que todas as linhas da tabela "jogador" sejam mantidas na visualização, mesmo que não haja correspondência na tabela "</w:t>
+      </w:r>
+      <w:proofErr w:type="spellStart"/>
+      <w:r>
+        <w:t>Pontuacao</w:t>
+      </w:r>
+      <w:proofErr w:type="spellEnd"/>
+      <w:r>
+        <w:t xml:space="preserve">" ou "Compra". A cláusula "COALESCE" é utilizada para tratar casos em que não há </w:t>
+      </w:r>
+      <w:proofErr w:type="gramStart"/>
+      <w:r>
+        <w:t>registro</w:t>
+      </w:r>
+      <w:proofErr w:type="gramEnd"/>
+      <w:r>
+        <w:t xml:space="preserve"> de jogos na tabela "Compra".</w:t>
+      </w:r>
+    </w:p>
+    <w:p/>
+    <w:p>
+      <w:r>
+        <w:t>Por fim, a cláusula "WHERE" é utilizada para filtrar jogadores banidos da vista. Com a criação desta vista, é possível ter uma visão geral da performance dos jogadores em termos de partidas jogadas, número de jogos adquiridos e pontuação acumulada, facilitando a análise e o gerenciamento dos jogadores do sistema.</w:t>
+      </w:r>
+    </w:p>
+    <w:p>
       <w:pPr>
         <w:pStyle w:val="Ttulo3"/>
       </w:pPr>
       <w:r>
-        <w:t>3.2.8 Alínea (</w:t>
-      </w:r>
-      <w:r>
-        <w:t>m)</w:t>
-      </w:r>
-      <w:r>
-        <w:t xml:space="preserve"> – </w:t>
+        <w:lastRenderedPageBreak/>
+        <w:t xml:space="preserve">3.2.8 Alínea (m) – </w:t>
       </w:r>
       <w:r>
         <w:t>...</w:t>
@@ -6471,19 +6741,43 @@
     <w:p>
       <w:r>
         <w:lastRenderedPageBreak/>
-        <w:t>A data limite de entrega da versão final em 19 de Setembro de 2015 tem subjacente a inscrição em época</w:t>
+        <w:t xml:space="preserve">A </w:t>
+      </w:r>
+      <w:proofErr w:type="gramStart"/>
+      <w:r>
+        <w:t>data limite</w:t>
+      </w:r>
+      <w:proofErr w:type="gramEnd"/>
+      <w:r>
+        <w:t xml:space="preserve"> de entrega da versão final em 19 de Setembro de 2015 tem subjacente a inscrição em época</w:t>
       </w:r>
       <w:r>
         <w:t xml:space="preserve"> </w:t>
       </w:r>
       <w:r>
-        <w:t>especial. Não se verificando esta situação, a data limite de entrega é em 25 de Julho de 2015.</w:t>
+        <w:t xml:space="preserve">especial. Não se verificando esta situação, a </w:t>
+      </w:r>
+      <w:proofErr w:type="gramStart"/>
+      <w:r>
+        <w:t>data limite</w:t>
+      </w:r>
+      <w:proofErr w:type="gramEnd"/>
+      <w:r>
+        <w:t xml:space="preserve"> de entrega é em 25 de Julho de 2015.</w:t>
       </w:r>
       <w:r>
         <w:t xml:space="preserve"> </w:t>
       </w:r>
       <w:r>
-        <w:t>O júri de cada projecto é constituído por indicação do respectivo orientador, até 25 de Maio de 2015. A</w:t>
+        <w:t xml:space="preserve">O júri de cada projecto é constituído por indicação do respectivo orientador, até 25 de </w:t>
+      </w:r>
+      <w:proofErr w:type="gramStart"/>
+      <w:r>
+        <w:t>Maio</w:t>
+      </w:r>
+      <w:proofErr w:type="gramEnd"/>
+      <w:r>
+        <w:t xml:space="preserve"> de 2015. A</w:t>
       </w:r>
       <w:r>
         <w:t xml:space="preserve"> </w:t>
@@ -6492,7 +6786,15 @@
         <w:t>avaliação da versão beta será real</w:t>
       </w:r>
       <w:r>
-        <w:t>izada até 29 de Junho de 2015.</w:t>
+        <w:t xml:space="preserve">izada até 29 de </w:t>
+      </w:r>
+      <w:proofErr w:type="gramStart"/>
+      <w:r>
+        <w:t>Junho</w:t>
+      </w:r>
+      <w:proofErr w:type="gramEnd"/>
+      <w:r>
+        <w:t xml:space="preserve"> de 2015.</w:t>
       </w:r>
     </w:p>
     <w:p>
@@ -7488,10 +7790,18 @@
         <w:t xml:space="preserve"> é um resumo do projecto global. </w:t>
       </w:r>
       <w:r>
-        <w:t>Apenas como referência, é expectável cerca de 30 a 40 páginas A4 não devendo exceder 50 páginas.</w:t>
-      </w:r>
-      <w:r>
-        <w:t xml:space="preserve">. A estrutura deve ser discutida e aceite pelo orientador. </w:t>
+        <w:t xml:space="preserve">Apenas como referência, é expectável cerca de 30 a 40 páginas A4 não devendo exceder 50 </w:t>
+      </w:r>
+      <w:proofErr w:type="gramStart"/>
+      <w:r>
+        <w:t>páginas.</w:t>
+      </w:r>
+      <w:r>
+        <w:t>.</w:t>
+      </w:r>
+      <w:proofErr w:type="gramEnd"/>
+      <w:r>
+        <w:t xml:space="preserve"> A estrutura deve ser discutida e aceite pelo orientador. </w:t>
       </w:r>
       <w:r>
         <w:t>Os capítulos apresentados devem ter, em geral, a seguinte organização:</w:t>
@@ -7557,7 +7867,15 @@
         <w:ind w:firstLine="284"/>
       </w:pPr>
       <w:r>
-        <w:t xml:space="preserve">Introdução dos conhecimentos necessários para entendimento do trabalho, estabelecimento de terminologia e descrição detalhada do problema e do seu contexto. Síntese de abordagens anteriores do problema, caso existam, indicando as razões porque são insatisfatórias. </w:t>
+        <w:t xml:space="preserve">Introdução dos conhecimentos necessários para entendimento do trabalho, estabelecimento de terminologia e descrição detalhada do problema e do seu contexto. Síntese de abordagens anteriores do problema, caso existam, indicando as razões </w:t>
+      </w:r>
+      <w:proofErr w:type="gramStart"/>
+      <w:r>
+        <w:t>porque</w:t>
+      </w:r>
+      <w:proofErr w:type="gramEnd"/>
+      <w:r>
+        <w:t xml:space="preserve"> são insatisfatórias. </w:t>
       </w:r>
     </w:p>
     <w:p>
@@ -8082,7 +8400,15 @@
         </w:r>
       </w:smartTag>
       <w:r>
-        <w:t xml:space="preserve"> que fez e que considere importantes. Não seja modesto mas também não exagere.</w:t>
+        <w:t xml:space="preserve"> que fez e que considere importantes. Não seja </w:t>
+      </w:r>
+      <w:proofErr w:type="gramStart"/>
+      <w:r>
+        <w:t>modesto</w:t>
+      </w:r>
+      <w:proofErr w:type="gramEnd"/>
+      <w:r>
+        <w:t xml:space="preserve"> mas também não exagere.</w:t>
       </w:r>
     </w:p>
     <w:p>

</xml_diff>

<commit_message>
more fixes on ea diagram
</commit_message>
<xml_diff>
--- a/1trb/docs/Relatório_Fase1_SI.docx
+++ b/1trb/docs/Relatório_Fase1_SI.docx
@@ -12,7 +12,7 @@
           <wp:inline distB="0" distT="0" distL="0" distR="0">
             <wp:extent cx="1647724" cy="1013985"/>
             <wp:effectExtent b="0" l="0" r="0" t="0"/>
-            <wp:docPr id="5" name="image1.png"/>
+            <wp:docPr id="6" name="image1.png"/>
             <a:graphic>
               <a:graphicData uri="http://schemas.openxmlformats.org/drawingml/2006/picture">
                 <pic:pic>
@@ -888,9 +888,9 @@
                         <wp:posOffset>-749299</wp:posOffset>
                       </wp:positionH>
                       <wp:positionV relativeFrom="paragraph">
-                        <wp:posOffset>88900</wp:posOffset>
+                        <wp:posOffset>76200</wp:posOffset>
                       </wp:positionV>
-                      <wp:extent cx="4718050" cy="22224"/>
+                      <wp:extent cx="4727575" cy="31748"/>
                       <wp:effectExtent b="0" l="0" r="0" t="0"/>
                       <wp:wrapNone/>
                       <wp:docPr id="2" name=""/>
@@ -934,9 +934,9 @@
                         <wp:posOffset>-749299</wp:posOffset>
                       </wp:positionH>
                       <wp:positionV relativeFrom="paragraph">
-                        <wp:posOffset>88900</wp:posOffset>
+                        <wp:posOffset>76200</wp:posOffset>
                       </wp:positionV>
-                      <wp:extent cx="4718050" cy="22224"/>
+                      <wp:extent cx="4727575" cy="31748"/>
                       <wp:effectExtent b="0" l="0" r="0" t="0"/>
                       <wp:wrapNone/>
                       <wp:docPr id="2" name="image3.png"/>
@@ -957,7 +957,7 @@
                             <pic:spPr>
                               <a:xfrm>
                                 <a:off x="0" y="0"/>
-                                <a:ext cx="4718050" cy="22224"/>
+                                <a:ext cx="4727575" cy="31748"/>
                               </a:xfrm>
                               <a:prstGeom prst="rect"/>
                               <a:ln/>
@@ -1017,12 +1017,12 @@
               <wp:anchor allowOverlap="1" behindDoc="0" distB="0" distT="0" distL="114300" distR="114300" hidden="0" layoutInCell="1" locked="0" relativeHeight="0" simplePos="0">
                 <wp:simplePos x="0" y="0"/>
                 <wp:positionH relativeFrom="column">
-                  <wp:posOffset>381000</wp:posOffset>
+                  <wp:posOffset>368300</wp:posOffset>
                 </wp:positionH>
                 <wp:positionV relativeFrom="paragraph">
-                  <wp:posOffset>114300</wp:posOffset>
+                  <wp:posOffset>101600</wp:posOffset>
                 </wp:positionV>
-                <wp:extent cx="4718050" cy="22224"/>
+                <wp:extent cx="4727575" cy="31748"/>
                 <wp:effectExtent b="0" l="0" r="0" t="0"/>
                 <wp:wrapNone/>
                 <wp:docPr id="1" name=""/>
@@ -1063,12 +1063,12 @@
               <wp:anchor allowOverlap="1" behindDoc="0" distB="0" distT="0" distL="114300" distR="114300" hidden="0" layoutInCell="1" locked="0" relativeHeight="0" simplePos="0">
                 <wp:simplePos x="0" y="0"/>
                 <wp:positionH relativeFrom="column">
-                  <wp:posOffset>381000</wp:posOffset>
+                  <wp:posOffset>368300</wp:posOffset>
                 </wp:positionH>
                 <wp:positionV relativeFrom="paragraph">
-                  <wp:posOffset>114300</wp:posOffset>
+                  <wp:posOffset>101600</wp:posOffset>
                 </wp:positionV>
-                <wp:extent cx="4718050" cy="22224"/>
+                <wp:extent cx="4727575" cy="31748"/>
                 <wp:effectExtent b="0" l="0" r="0" t="0"/>
                 <wp:wrapNone/>
                 <wp:docPr id="1" name="image2.png"/>
@@ -1089,7 +1089,7 @@
                       <pic:spPr>
                         <a:xfrm>
                           <a:off x="0" y="0"/>
-                          <a:ext cx="4718050" cy="22224"/>
+                          <a:ext cx="4727575" cy="31748"/>
                         </a:xfrm>
                         <a:prstGeom prst="rect"/>
                         <a:ln/>
@@ -1309,12 +1309,12 @@
               <wp:anchor allowOverlap="1" behindDoc="0" distB="0" distT="0" distL="114300" distR="114300" hidden="0" layoutInCell="1" locked="0" relativeHeight="0" simplePos="0">
                 <wp:simplePos x="0" y="0"/>
                 <wp:positionH relativeFrom="column">
-                  <wp:posOffset>381000</wp:posOffset>
+                  <wp:posOffset>368300</wp:posOffset>
                 </wp:positionH>
                 <wp:positionV relativeFrom="paragraph">
                   <wp:posOffset>0</wp:posOffset>
                 </wp:positionV>
-                <wp:extent cx="4718050" cy="22224"/>
+                <wp:extent cx="4727575" cy="31748"/>
                 <wp:effectExtent b="0" l="0" r="0" t="0"/>
                 <wp:wrapNone/>
                 <wp:docPr id="4" name=""/>
@@ -1355,20 +1355,20 @@
               <wp:anchor allowOverlap="1" behindDoc="0" distB="0" distT="0" distL="114300" distR="114300" hidden="0" layoutInCell="1" locked="0" relativeHeight="0" simplePos="0">
                 <wp:simplePos x="0" y="0"/>
                 <wp:positionH relativeFrom="column">
-                  <wp:posOffset>381000</wp:posOffset>
+                  <wp:posOffset>368300</wp:posOffset>
                 </wp:positionH>
                 <wp:positionV relativeFrom="paragraph">
                   <wp:posOffset>0</wp:posOffset>
                 </wp:positionV>
-                <wp:extent cx="4718050" cy="22224"/>
+                <wp:extent cx="4727575" cy="31748"/>
                 <wp:effectExtent b="0" l="0" r="0" t="0"/>
                 <wp:wrapNone/>
-                <wp:docPr id="4" name="image5.png"/>
+                <wp:docPr id="4" name="image6.png"/>
                 <a:graphic>
                   <a:graphicData uri="http://schemas.openxmlformats.org/drawingml/2006/picture">
                     <pic:pic>
                       <pic:nvPicPr>
-                        <pic:cNvPr id="0" name="image5.png"/>
+                        <pic:cNvPr id="0" name="image6.png"/>
                         <pic:cNvPicPr preferRelativeResize="0"/>
                       </pic:nvPicPr>
                       <pic:blipFill>
@@ -1381,7 +1381,7 @@
                       <pic:spPr>
                         <a:xfrm>
                           <a:off x="0" y="0"/>
-                          <a:ext cx="4718050" cy="22224"/>
+                          <a:ext cx="4727575" cy="31748"/>
                         </a:xfrm>
                         <a:prstGeom prst="rect"/>
                         <a:ln/>
@@ -1412,12 +1412,12 @@
               <wp:anchor allowOverlap="1" behindDoc="0" distB="0" distT="0" distL="114300" distR="114300" hidden="0" layoutInCell="1" locked="0" relativeHeight="0" simplePos="0">
                 <wp:simplePos x="0" y="0"/>
                 <wp:positionH relativeFrom="column">
-                  <wp:posOffset>381000</wp:posOffset>
+                  <wp:posOffset>368300</wp:posOffset>
                 </wp:positionH>
                 <wp:positionV relativeFrom="paragraph">
-                  <wp:posOffset>76200</wp:posOffset>
+                  <wp:posOffset>63500</wp:posOffset>
                 </wp:positionV>
-                <wp:extent cx="4718050" cy="22224"/>
+                <wp:extent cx="4727575" cy="31748"/>
                 <wp:effectExtent b="0" l="0" r="0" t="0"/>
                 <wp:wrapNone/>
                 <wp:docPr id="3" name=""/>
@@ -1458,12 +1458,12 @@
               <wp:anchor allowOverlap="1" behindDoc="0" distB="0" distT="0" distL="114300" distR="114300" hidden="0" layoutInCell="1" locked="0" relativeHeight="0" simplePos="0">
                 <wp:simplePos x="0" y="0"/>
                 <wp:positionH relativeFrom="column">
-                  <wp:posOffset>381000</wp:posOffset>
+                  <wp:posOffset>368300</wp:posOffset>
                 </wp:positionH>
                 <wp:positionV relativeFrom="paragraph">
-                  <wp:posOffset>76200</wp:posOffset>
+                  <wp:posOffset>63500</wp:posOffset>
                 </wp:positionV>
-                <wp:extent cx="4718050" cy="22224"/>
+                <wp:extent cx="4727575" cy="31748"/>
                 <wp:effectExtent b="0" l="0" r="0" t="0"/>
                 <wp:wrapNone/>
                 <wp:docPr id="3" name="image4.png"/>
@@ -1484,7 +1484,7 @@
                       <pic:spPr>
                         <a:xfrm>
                           <a:off x="0" y="0"/>
-                          <a:ext cx="4718050" cy="22224"/>
+                          <a:ext cx="4727575" cy="31748"/>
                         </a:xfrm>
                         <a:prstGeom prst="rect"/>
                         <a:ln/>
@@ -5014,12 +5014,12 @@
           <wp:inline distB="114300" distT="114300" distL="114300" distR="114300">
             <wp:extent cx="5399730" cy="3886200"/>
             <wp:effectExtent b="0" l="0" r="0" t="0"/>
-            <wp:docPr id="7" name="image6.jpg"/>
+            <wp:docPr id="5" name="image5.jpg"/>
             <a:graphic>
               <a:graphicData uri="http://schemas.openxmlformats.org/drawingml/2006/picture">
                 <pic:pic>
                   <pic:nvPicPr>
-                    <pic:cNvPr id="0" name="image6.jpg"/>
+                    <pic:cNvPr id="0" name="image5.jpg"/>
                     <pic:cNvPicPr preferRelativeResize="0"/>
                   </pic:nvPicPr>
                   <pic:blipFill>
@@ -10118,7 +10118,7 @@
           <wp:inline distB="0" distT="0" distL="0" distR="0">
             <wp:extent cx="3471821" cy="2136506"/>
             <wp:effectExtent b="0" l="0" r="0" t="0"/>
-            <wp:docPr id="6" name="image1.png"/>
+            <wp:docPr id="7" name="image1.png"/>
             <a:graphic>
               <a:graphicData uri="http://schemas.openxmlformats.org/drawingml/2006/picture">
                 <pic:pic>
@@ -11838,7 +11838,7 @@
       <w:lvlText w:val="%1."/>
       <w:lvlJc w:val="left"/>
       <w:pPr>
-        <w:ind w:left="644" w:hanging="359.9999999999999"/>
+        <w:ind w:left="644" w:hanging="359.9999999999998"/>
       </w:pPr>
       <w:rPr/>
     </w:lvl>

</xml_diff>